<commit_message>
successful run of spark structured streaming
</commit_message>
<xml_diff>
--- a/code/twitter.docx
+++ b/code/twitter.docx
@@ -26,13 +26,7 @@
       </w:r>
       <w:proofErr w:type="spellEnd"/>
       <w:r>
-        <w:t xml:space="preserve"> = "</w:t>
-      </w:r>
-      <w:r>
-        <w:t>*********************</w:t>
-      </w:r>
-      <w:r>
-        <w:t>"</w:t>
+        <w:t xml:space="preserve"> = "*********************"</w:t>
       </w:r>
     </w:p>
     <w:p>
@@ -48,13 +42,7 @@
       </w:r>
       <w:proofErr w:type="spellEnd"/>
       <w:r>
-        <w:t xml:space="preserve"> = "</w:t>
-      </w:r>
-      <w:r>
-        <w:t>*******************************</w:t>
-      </w:r>
-      <w:r>
-        <w:t>"</w:t>
+        <w:t xml:space="preserve"> = "*******************************"</w:t>
       </w:r>
     </w:p>
     <w:p>
@@ -75,13 +63,7 @@
       </w:r>
       <w:proofErr w:type="spellEnd"/>
       <w:r>
-        <w:t xml:space="preserve"> = "</w:t>
-      </w:r>
-      <w:r>
-        <w:t>*************************************</w:t>
-      </w:r>
-      <w:r>
-        <w:t>"</w:t>
+        <w:t xml:space="preserve"> = "*************************************"</w:t>
       </w:r>
     </w:p>
     <w:p>
@@ -97,13 +79,7 @@
       </w:r>
       <w:proofErr w:type="spellEnd"/>
       <w:r>
-        <w:t xml:space="preserve"> = "</w:t>
-      </w:r>
-      <w:r>
-        <w:t>**************************</w:t>
-      </w:r>
-      <w:r>
-        <w:t>"</w:t>
+        <w:t xml:space="preserve"> = "**************************"</w:t>
       </w:r>
     </w:p>
     <w:p>
@@ -239,13 +215,163 @@
         <w:t>4.3) Extract the message and split the message to get individual hash tag</w:t>
       </w:r>
     </w:p>
+    <w:p>
+      <w:r>
+        <w:t>5) Submit the spark job</w:t>
+      </w:r>
+    </w:p>
+    <w:p>
+      <w:pPr>
+        <w:autoSpaceDE w:val="0"/>
+        <w:autoSpaceDN w:val="0"/>
+        <w:adjustRightInd w:val="0"/>
+        <w:spacing w:after="0" w:line="240" w:lineRule="auto"/>
+        <w:rPr>
+          <w:rFonts w:ascii="Lucida Console" w:hAnsi="Lucida Console" w:cs="Lucida Console"/>
+          <w:b/>
+          <w:bCs/>
+          <w:sz w:val="18"/>
+          <w:szCs w:val="18"/>
+        </w:rPr>
+      </w:pPr>
+      <w:r>
+        <w:rPr>
+          <w:rFonts w:ascii="Lucida Console" w:hAnsi="Lucida Console" w:cs="Lucida Console"/>
+          <w:b/>
+          <w:bCs/>
+          <w:sz w:val="18"/>
+          <w:szCs w:val="18"/>
+        </w:rPr>
+        <w:t>spark-submit count_hash_tag.py localhost 9999</w:t>
+      </w:r>
+    </w:p>
+    <w:p>
+      <w:r>
+        <w:rPr>
+          <w:noProof/>
+        </w:rPr>
+        <w:drawing>
+          <wp:inline distT="0" distB="0" distL="0" distR="0" wp14:anchorId="6780050A" wp14:editId="7145FC75">
+            <wp:extent cx="5943600" cy="2580640"/>
+            <wp:effectExtent l="0" t="0" r="0" b="0"/>
+            <wp:docPr id="2" name="Picture 2"/>
+            <wp:cNvGraphicFramePr>
+              <a:graphicFrameLocks xmlns:a="http://schemas.openxmlformats.org/drawingml/2006/main" noChangeAspect="1"/>
+            </wp:cNvGraphicFramePr>
+            <a:graphic xmlns:a="http://schemas.openxmlformats.org/drawingml/2006/main">
+              <a:graphicData uri="http://schemas.openxmlformats.org/drawingml/2006/picture">
+                <pic:pic xmlns:pic="http://schemas.openxmlformats.org/drawingml/2006/picture">
+                  <pic:nvPicPr>
+                    <pic:cNvPr id="1" name=""/>
+                    <pic:cNvPicPr/>
+                  </pic:nvPicPr>
+                  <pic:blipFill>
+                    <a:blip r:embed="rId6"/>
+                    <a:stretch>
+                      <a:fillRect/>
+                    </a:stretch>
+                  </pic:blipFill>
+                  <pic:spPr>
+                    <a:xfrm>
+                      <a:off x="0" y="0"/>
+                      <a:ext cx="5943600" cy="2580640"/>
+                    </a:xfrm>
+                    <a:prstGeom prst="rect">
+                      <a:avLst/>
+                    </a:prstGeom>
+                  </pic:spPr>
+                </pic:pic>
+              </a:graphicData>
+            </a:graphic>
+          </wp:inline>
+        </w:drawing>
+      </w:r>
+    </w:p>
+    <w:p>
+      <w:r>
+        <w:rPr>
+          <w:noProof/>
+        </w:rPr>
+        <w:lastRenderedPageBreak/>
+        <w:drawing>
+          <wp:inline distT="0" distB="0" distL="0" distR="0" wp14:anchorId="0652B480" wp14:editId="0155BF50">
+            <wp:extent cx="5943600" cy="2513330"/>
+            <wp:effectExtent l="0" t="0" r="0" b="1270"/>
+            <wp:docPr id="4" name="Picture 4"/>
+            <wp:cNvGraphicFramePr>
+              <a:graphicFrameLocks xmlns:a="http://schemas.openxmlformats.org/drawingml/2006/main" noChangeAspect="1"/>
+            </wp:cNvGraphicFramePr>
+            <a:graphic xmlns:a="http://schemas.openxmlformats.org/drawingml/2006/main">
+              <a:graphicData uri="http://schemas.openxmlformats.org/drawingml/2006/picture">
+                <pic:pic xmlns:pic="http://schemas.openxmlformats.org/drawingml/2006/picture">
+                  <pic:nvPicPr>
+                    <pic:cNvPr id="1" name=""/>
+                    <pic:cNvPicPr/>
+                  </pic:nvPicPr>
+                  <pic:blipFill>
+                    <a:blip r:embed="rId7"/>
+                    <a:stretch>
+                      <a:fillRect/>
+                    </a:stretch>
+                  </pic:blipFill>
+                  <pic:spPr>
+                    <a:xfrm>
+                      <a:off x="0" y="0"/>
+                      <a:ext cx="5943600" cy="2513330"/>
+                    </a:xfrm>
+                    <a:prstGeom prst="rect">
+                      <a:avLst/>
+                    </a:prstGeom>
+                  </pic:spPr>
+                </pic:pic>
+              </a:graphicData>
+            </a:graphic>
+          </wp:inline>
+        </w:drawing>
+      </w:r>
+    </w:p>
     <w:p/>
-    <w:p/>
-    <w:p/>
-    <w:p>
-      <w:pPr>
-        <w:pStyle w:val="ListParagraph"/>
-      </w:pPr>
+    <w:p>
+      <w:r>
+        <w:rPr>
+          <w:noProof/>
+        </w:rPr>
+        <w:drawing>
+          <wp:inline distT="0" distB="0" distL="0" distR="0" wp14:anchorId="404911C8" wp14:editId="0DEFE5CE">
+            <wp:extent cx="5943600" cy="3225800"/>
+            <wp:effectExtent l="0" t="0" r="0" b="0"/>
+            <wp:docPr id="5" name="Picture 5"/>
+            <wp:cNvGraphicFramePr>
+              <a:graphicFrameLocks xmlns:a="http://schemas.openxmlformats.org/drawingml/2006/main" noChangeAspect="1"/>
+            </wp:cNvGraphicFramePr>
+            <a:graphic xmlns:a="http://schemas.openxmlformats.org/drawingml/2006/main">
+              <a:graphicData uri="http://schemas.openxmlformats.org/drawingml/2006/picture">
+                <pic:pic xmlns:pic="http://schemas.openxmlformats.org/drawingml/2006/picture">
+                  <pic:nvPicPr>
+                    <pic:cNvPr id="1" name=""/>
+                    <pic:cNvPicPr/>
+                  </pic:nvPicPr>
+                  <pic:blipFill>
+                    <a:blip r:embed="rId8"/>
+                    <a:stretch>
+                      <a:fillRect/>
+                    </a:stretch>
+                  </pic:blipFill>
+                  <pic:spPr>
+                    <a:xfrm>
+                      <a:off x="0" y="0"/>
+                      <a:ext cx="5943600" cy="3225800"/>
+                    </a:xfrm>
+                    <a:prstGeom prst="rect">
+                      <a:avLst/>
+                    </a:prstGeom>
+                  </pic:spPr>
+                </pic:pic>
+              </a:graphicData>
+            </a:graphic>
+          </wp:inline>
+        </w:drawing>
+      </w:r>
     </w:p>
     <w:sectPr>
       <w:pgSz w:w="12240" w:h="15840"/>
@@ -477,6 +603,7 @@
     <w:lsdException w:name="HTML Sample" w:semiHidden="1" w:unhideWhenUsed="1"/>
     <w:lsdException w:name="HTML Typewriter" w:semiHidden="1" w:unhideWhenUsed="1"/>
     <w:lsdException w:name="HTML Variable" w:semiHidden="1" w:unhideWhenUsed="1"/>
+    <w:lsdException w:name="Normal Table" w:semiHidden="1" w:unhideWhenUsed="1"/>
     <w:lsdException w:name="annotation subject" w:semiHidden="1" w:unhideWhenUsed="1"/>
     <w:lsdException w:name="No List" w:semiHidden="1" w:unhideWhenUsed="1"/>
     <w:lsdException w:name="Outline List 1" w:semiHidden="1" w:unhideWhenUsed="1"/>
@@ -523,8 +650,10 @@
     <w:lsdException w:name="Table Subtle 2" w:semiHidden="1" w:unhideWhenUsed="1"/>
     <w:lsdException w:name="Table Web 1" w:semiHidden="1" w:unhideWhenUsed="1"/>
     <w:lsdException w:name="Table Web 2" w:semiHidden="1" w:unhideWhenUsed="1"/>
+    <w:lsdException w:name="Table Web 3" w:semiHidden="1" w:unhideWhenUsed="1"/>
     <w:lsdException w:name="Balloon Text" w:semiHidden="1" w:unhideWhenUsed="1"/>
     <w:lsdException w:name="Table Grid" w:uiPriority="39"/>
+    <w:lsdException w:name="Table Theme" w:semiHidden="1" w:unhideWhenUsed="1"/>
     <w:lsdException w:name="Placeholder Text" w:semiHidden="1"/>
     <w:lsdException w:name="No Spacing" w:uiPriority="1" w:qFormat="1"/>
     <w:lsdException w:name="Light Shading" w:uiPriority="60"/>

</xml_diff>

<commit_message>
folder has been added for images.
</commit_message>
<xml_diff>
--- a/code/twitter.docx
+++ b/code/twitter.docx
@@ -18,15 +18,7 @@
         <w:pStyle w:val="ListParagraph"/>
       </w:pPr>
       <w:r>
-        <w:t xml:space="preserve">     </w:t>
-      </w:r>
-      <w:proofErr w:type="spellStart"/>
-      <w:r>
-        <w:t>api_key</w:t>
-      </w:r>
-      <w:proofErr w:type="spellEnd"/>
-      <w:r>
-        <w:t xml:space="preserve"> = "*********************"</w:t>
+        <w:t xml:space="preserve">     api_key = "*********************"</w:t>
       </w:r>
     </w:p>
     <w:p>
@@ -34,15 +26,7 @@
         <w:pStyle w:val="ListParagraph"/>
       </w:pPr>
       <w:r>
-        <w:t xml:space="preserve">    </w:t>
-      </w:r>
-      <w:proofErr w:type="spellStart"/>
-      <w:r>
-        <w:t>api_secret</w:t>
-      </w:r>
-      <w:proofErr w:type="spellEnd"/>
-      <w:r>
-        <w:t xml:space="preserve"> = "*******************************"</w:t>
+        <w:t xml:space="preserve">    api_secret = "*******************************"</w:t>
       </w:r>
     </w:p>
     <w:p>
@@ -55,15 +39,7 @@
         <w:pStyle w:val="ListParagraph"/>
       </w:pPr>
       <w:r>
-        <w:t xml:space="preserve">    </w:t>
-      </w:r>
-      <w:proofErr w:type="spellStart"/>
-      <w:r>
-        <w:t>access_token</w:t>
-      </w:r>
-      <w:proofErr w:type="spellEnd"/>
-      <w:r>
-        <w:t xml:space="preserve"> = "*************************************"</w:t>
+        <w:t xml:space="preserve">    access_token = "*************************************"</w:t>
       </w:r>
     </w:p>
     <w:p>
@@ -71,15 +47,7 @@
         <w:pStyle w:val="ListParagraph"/>
       </w:pPr>
       <w:r>
-        <w:t xml:space="preserve">    </w:t>
-      </w:r>
-      <w:proofErr w:type="spellStart"/>
-      <w:r>
-        <w:t>access_token_secret</w:t>
-      </w:r>
-      <w:proofErr w:type="spellEnd"/>
-      <w:r>
-        <w:t xml:space="preserve"> = "**************************"</w:t>
+        <w:t xml:space="preserve">    access_token_secret = "**************************"</w:t>
       </w:r>
     </w:p>
     <w:p>
@@ -105,30 +73,52 @@
       </w:r>
     </w:p>
     <w:p>
-      <w:r>
-        <w:t xml:space="preserve"> Twitter.py localhost 9999 </w:t>
-      </w:r>
-      <w:proofErr w:type="spellStart"/>
-      <w:r>
-        <w:t>fifa</w:t>
-      </w:r>
-      <w:proofErr w:type="spellEnd"/>
+      <w:pPr>
+        <w:rPr>
+          <w:b/>
+          <w:bCs/>
+        </w:rPr>
+      </w:pPr>
       <w:r>
         <w:t xml:space="preserve"> </w:t>
       </w:r>
-      <w:proofErr w:type="spellStart"/>
-      <w:r>
-        <w:t>nba</w:t>
-      </w:r>
-      <w:proofErr w:type="spellEnd"/>
-      <w:r>
-        <w:t xml:space="preserve"> </w:t>
-      </w:r>
-      <w:proofErr w:type="spellStart"/>
-      <w:r>
-        <w:t>ipl</w:t>
-      </w:r>
-      <w:proofErr w:type="spellEnd"/>
+      <w:r>
+        <w:rPr>
+          <w:b/>
+          <w:bCs/>
+        </w:rPr>
+        <w:t>Twitter.py localhost 9999 fifa nba ipl</w:t>
+      </w:r>
+    </w:p>
+    <w:p>
+      <w:pPr>
+        <w:rPr>
+          <w:b/>
+          <w:bCs/>
+        </w:rPr>
+      </w:pPr>
+      <w:r>
+        <w:rPr>
+          <w:b/>
+          <w:bCs/>
+        </w:rPr>
+        <w:t xml:space="preserve">Twitter.py localhost 9999 fifa nba </w:t>
+      </w:r>
+      <w:r>
+        <w:rPr>
+          <w:b/>
+          <w:bCs/>
+        </w:rPr>
+        <w:t>corona</w:t>
+      </w:r>
+    </w:p>
+    <w:p>
+      <w:pPr>
+        <w:rPr>
+          <w:b/>
+          <w:bCs/>
+        </w:rPr>
+      </w:pPr>
     </w:p>
     <w:p>
       <w:r>
@@ -337,10 +327,10 @@
           <w:noProof/>
         </w:rPr>
         <w:drawing>
-          <wp:inline distT="0" distB="0" distL="0" distR="0" wp14:anchorId="404911C8" wp14:editId="0DEFE5CE">
-            <wp:extent cx="5943600" cy="3225800"/>
-            <wp:effectExtent l="0" t="0" r="0" b="0"/>
-            <wp:docPr id="5" name="Picture 5"/>
+          <wp:inline distT="0" distB="0" distL="0" distR="0" wp14:anchorId="44A76878" wp14:editId="655F91F7">
+            <wp:extent cx="3533775" cy="3429000"/>
+            <wp:effectExtent l="0" t="0" r="9525" b="0"/>
+            <wp:docPr id="6" name="Picture 6"/>
             <wp:cNvGraphicFramePr>
               <a:graphicFrameLocks xmlns:a="http://schemas.openxmlformats.org/drawingml/2006/main" noChangeAspect="1"/>
             </wp:cNvGraphicFramePr>
@@ -360,7 +350,7 @@
                   <pic:spPr>
                     <a:xfrm>
                       <a:off x="0" y="0"/>
-                      <a:ext cx="5943600" cy="3225800"/>
+                      <a:ext cx="3533775" cy="3429000"/>
                     </a:xfrm>
                     <a:prstGeom prst="rect">
                       <a:avLst/>

</xml_diff>

<commit_message>
streaming with window functions has been added.:
</commit_message>
<xml_diff>
--- a/code/twitter.docx
+++ b/code/twitter.docx
@@ -18,7 +18,15 @@
         <w:pStyle w:val="ListParagraph"/>
       </w:pPr>
       <w:r>
-        <w:t xml:space="preserve">     api_key = "*********************"</w:t>
+        <w:t xml:space="preserve">     </w:t>
+      </w:r>
+      <w:proofErr w:type="spellStart"/>
+      <w:r>
+        <w:t>api_key</w:t>
+      </w:r>
+      <w:proofErr w:type="spellEnd"/>
+      <w:r>
+        <w:t xml:space="preserve"> = "*********************"</w:t>
       </w:r>
     </w:p>
     <w:p>
@@ -26,7 +34,15 @@
         <w:pStyle w:val="ListParagraph"/>
       </w:pPr>
       <w:r>
-        <w:t xml:space="preserve">    api_secret = "*******************************"</w:t>
+        <w:t xml:space="preserve">    </w:t>
+      </w:r>
+      <w:proofErr w:type="spellStart"/>
+      <w:r>
+        <w:t>api_secret</w:t>
+      </w:r>
+      <w:proofErr w:type="spellEnd"/>
+      <w:r>
+        <w:t xml:space="preserve"> = "*******************************"</w:t>
       </w:r>
     </w:p>
     <w:p>
@@ -39,7 +55,15 @@
         <w:pStyle w:val="ListParagraph"/>
       </w:pPr>
       <w:r>
-        <w:t xml:space="preserve">    access_token = "*************************************"</w:t>
+        <w:t xml:space="preserve">    </w:t>
+      </w:r>
+      <w:proofErr w:type="spellStart"/>
+      <w:r>
+        <w:t>access_token</w:t>
+      </w:r>
+      <w:proofErr w:type="spellEnd"/>
+      <w:r>
+        <w:t xml:space="preserve"> = "*************************************"</w:t>
       </w:r>
     </w:p>
     <w:p>
@@ -47,7 +71,15 @@
         <w:pStyle w:val="ListParagraph"/>
       </w:pPr>
       <w:r>
-        <w:t xml:space="preserve">    access_token_secret = "**************************"</w:t>
+        <w:t xml:space="preserve">    </w:t>
+      </w:r>
+      <w:proofErr w:type="spellStart"/>
+      <w:r>
+        <w:t>access_token_secret</w:t>
+      </w:r>
+      <w:proofErr w:type="spellEnd"/>
+      <w:r>
+        <w:t xml:space="preserve"> = "**************************"</w:t>
       </w:r>
     </w:p>
     <w:p>
@@ -87,22 +119,95 @@
           <w:b/>
           <w:bCs/>
         </w:rPr>
-        <w:t>Twitter.py localhost 9999 fifa nba ipl</w:t>
-      </w:r>
-    </w:p>
-    <w:p>
-      <w:pPr>
-        <w:rPr>
-          <w:b/>
-          <w:bCs/>
-        </w:rPr>
-      </w:pPr>
-      <w:r>
-        <w:rPr>
-          <w:b/>
-          <w:bCs/>
-        </w:rPr>
-        <w:t xml:space="preserve">Twitter.py localhost 9999 fifa nba </w:t>
+        <w:t xml:space="preserve">Twitter.py localhost 9999 </w:t>
+      </w:r>
+      <w:proofErr w:type="spellStart"/>
+      <w:r>
+        <w:rPr>
+          <w:b/>
+          <w:bCs/>
+        </w:rPr>
+        <w:t>fifa</w:t>
+      </w:r>
+      <w:proofErr w:type="spellEnd"/>
+      <w:r>
+        <w:rPr>
+          <w:b/>
+          <w:bCs/>
+        </w:rPr>
+        <w:t xml:space="preserve"> </w:t>
+      </w:r>
+      <w:proofErr w:type="spellStart"/>
+      <w:r>
+        <w:rPr>
+          <w:b/>
+          <w:bCs/>
+        </w:rPr>
+        <w:t>nba</w:t>
+      </w:r>
+      <w:proofErr w:type="spellEnd"/>
+      <w:r>
+        <w:rPr>
+          <w:b/>
+          <w:bCs/>
+        </w:rPr>
+        <w:t xml:space="preserve"> </w:t>
+      </w:r>
+      <w:proofErr w:type="spellStart"/>
+      <w:r>
+        <w:rPr>
+          <w:b/>
+          <w:bCs/>
+        </w:rPr>
+        <w:t>ipl</w:t>
+      </w:r>
+      <w:proofErr w:type="spellEnd"/>
+    </w:p>
+    <w:p>
+      <w:pPr>
+        <w:rPr>
+          <w:b/>
+          <w:bCs/>
+        </w:rPr>
+      </w:pPr>
+      <w:r>
+        <w:rPr>
+          <w:b/>
+          <w:bCs/>
+        </w:rPr>
+        <w:t xml:space="preserve">Twitter.py localhost 9999 </w:t>
+      </w:r>
+      <w:proofErr w:type="spellStart"/>
+      <w:r>
+        <w:rPr>
+          <w:b/>
+          <w:bCs/>
+        </w:rPr>
+        <w:t>fifa</w:t>
+      </w:r>
+      <w:proofErr w:type="spellEnd"/>
+      <w:r>
+        <w:rPr>
+          <w:b/>
+          <w:bCs/>
+        </w:rPr>
+        <w:t xml:space="preserve"> </w:t>
+      </w:r>
+      <w:proofErr w:type="spellStart"/>
+      <w:r>
+        <w:rPr>
+          <w:b/>
+          <w:bCs/>
+        </w:rPr>
+        <w:t>nba</w:t>
+      </w:r>
+      <w:proofErr w:type="spellEnd"/>
+      <w:r>
+        <w:rPr>
+          <w:b/>
+          <w:bCs/>
+        </w:rPr>
+        <w:t xml:space="preserve"> </w:t>
       </w:r>
       <w:r>
         <w:rPr>
@@ -351,6 +456,230 @@
                     <a:xfrm>
                       <a:off x="0" y="0"/>
                       <a:ext cx="3533775" cy="3429000"/>
+                    </a:xfrm>
+                    <a:prstGeom prst="rect">
+                      <a:avLst/>
+                    </a:prstGeom>
+                  </pic:spPr>
+                </pic:pic>
+              </a:graphicData>
+            </a:graphic>
+          </wp:inline>
+        </w:drawing>
+      </w:r>
+    </w:p>
+    <w:p/>
+    <w:p>
+      <w:r>
+        <w:t>6) Include window function to see the trending tweets for every 50 seconds, with sliding window of 30 seconds.</w:t>
+      </w:r>
+    </w:p>
+    <w:p>
+      <w:pPr>
+        <w:autoSpaceDE w:val="0"/>
+        <w:autoSpaceDN w:val="0"/>
+        <w:adjustRightInd w:val="0"/>
+        <w:spacing w:after="0" w:line="240" w:lineRule="auto"/>
+        <w:rPr>
+          <w:rFonts w:ascii="Lucida Console" w:hAnsi="Lucida Console" w:cs="Lucida Console"/>
+          <w:b/>
+          <w:bCs/>
+          <w:sz w:val="18"/>
+          <w:szCs w:val="18"/>
+        </w:rPr>
+      </w:pPr>
+      <w:r>
+        <w:rPr>
+          <w:rFonts w:ascii="Lucida Console" w:hAnsi="Lucida Console" w:cs="Lucida Console"/>
+          <w:b/>
+          <w:bCs/>
+          <w:sz w:val="18"/>
+          <w:szCs w:val="18"/>
+        </w:rPr>
+        <w:t>spark-submit count_hash_tag</w:t>
+      </w:r>
+      <w:r>
+        <w:rPr>
+          <w:rFonts w:ascii="Lucida Console" w:hAnsi="Lucida Console" w:cs="Lucida Console"/>
+          <w:b/>
+          <w:bCs/>
+          <w:sz w:val="18"/>
+          <w:szCs w:val="18"/>
+        </w:rPr>
+        <w:t>_window</w:t>
+      </w:r>
+      <w:r>
+        <w:rPr>
+          <w:rFonts w:ascii="Lucida Console" w:hAnsi="Lucida Console" w:cs="Lucida Console"/>
+          <w:b/>
+          <w:bCs/>
+          <w:sz w:val="18"/>
+          <w:szCs w:val="18"/>
+        </w:rPr>
+        <w:t>.py localhost 9999</w:t>
+      </w:r>
+    </w:p>
+    <w:p>
+      <w:pPr>
+        <w:autoSpaceDE w:val="0"/>
+        <w:autoSpaceDN w:val="0"/>
+        <w:adjustRightInd w:val="0"/>
+        <w:spacing w:after="0" w:line="240" w:lineRule="auto"/>
+        <w:rPr>
+          <w:rFonts w:ascii="Lucida Console" w:hAnsi="Lucida Console" w:cs="Lucida Console"/>
+          <w:b/>
+          <w:bCs/>
+          <w:sz w:val="18"/>
+          <w:szCs w:val="18"/>
+        </w:rPr>
+      </w:pPr>
+    </w:p>
+    <w:p>
+      <w:pPr>
+        <w:autoSpaceDE w:val="0"/>
+        <w:autoSpaceDN w:val="0"/>
+        <w:adjustRightInd w:val="0"/>
+        <w:spacing w:after="0" w:line="240" w:lineRule="auto"/>
+        <w:rPr>
+          <w:rFonts w:ascii="Lucida Console" w:hAnsi="Lucida Console" w:cs="Lucida Console"/>
+          <w:b/>
+          <w:bCs/>
+          <w:sz w:val="18"/>
+          <w:szCs w:val="18"/>
+        </w:rPr>
+      </w:pPr>
+    </w:p>
+    <w:p>
+      <w:pPr>
+        <w:autoSpaceDE w:val="0"/>
+        <w:autoSpaceDN w:val="0"/>
+        <w:adjustRightInd w:val="0"/>
+        <w:spacing w:after="0" w:line="240" w:lineRule="auto"/>
+        <w:rPr>
+          <w:rFonts w:ascii="Lucida Console" w:hAnsi="Lucida Console" w:cs="Lucida Console"/>
+          <w:b/>
+          <w:bCs/>
+          <w:sz w:val="18"/>
+          <w:szCs w:val="18"/>
+        </w:rPr>
+      </w:pPr>
+    </w:p>
+    <w:p>
+      <w:pPr>
+        <w:autoSpaceDE w:val="0"/>
+        <w:autoSpaceDN w:val="0"/>
+        <w:adjustRightInd w:val="0"/>
+        <w:spacing w:after="0" w:line="240" w:lineRule="auto"/>
+        <w:rPr>
+          <w:rFonts w:ascii="Lucida Console" w:hAnsi="Lucida Console" w:cs="Lucida Console"/>
+          <w:b/>
+          <w:bCs/>
+          <w:sz w:val="18"/>
+          <w:szCs w:val="18"/>
+        </w:rPr>
+      </w:pPr>
+    </w:p>
+    <w:p>
+      <w:pPr>
+        <w:autoSpaceDE w:val="0"/>
+        <w:autoSpaceDN w:val="0"/>
+        <w:adjustRightInd w:val="0"/>
+        <w:spacing w:after="0" w:line="240" w:lineRule="auto"/>
+        <w:rPr>
+          <w:rFonts w:ascii="Lucida Console" w:hAnsi="Lucida Console" w:cs="Lucida Console"/>
+          <w:b/>
+          <w:bCs/>
+          <w:sz w:val="18"/>
+          <w:szCs w:val="18"/>
+        </w:rPr>
+      </w:pPr>
+    </w:p>
+    <w:p>
+      <w:pPr>
+        <w:autoSpaceDE w:val="0"/>
+        <w:autoSpaceDN w:val="0"/>
+        <w:adjustRightInd w:val="0"/>
+        <w:spacing w:after="0" w:line="240" w:lineRule="auto"/>
+        <w:rPr>
+          <w:rFonts w:ascii="Lucida Console" w:hAnsi="Lucida Console" w:cs="Lucida Console"/>
+          <w:b/>
+          <w:bCs/>
+          <w:sz w:val="18"/>
+          <w:szCs w:val="18"/>
+        </w:rPr>
+      </w:pPr>
+    </w:p>
+    <w:p>
+      <w:pPr>
+        <w:autoSpaceDE w:val="0"/>
+        <w:autoSpaceDN w:val="0"/>
+        <w:adjustRightInd w:val="0"/>
+        <w:spacing w:after="0" w:line="240" w:lineRule="auto"/>
+        <w:rPr>
+          <w:rFonts w:ascii="Lucida Console" w:hAnsi="Lucida Console" w:cs="Lucida Console"/>
+          <w:b/>
+          <w:bCs/>
+          <w:sz w:val="18"/>
+          <w:szCs w:val="18"/>
+        </w:rPr>
+      </w:pPr>
+    </w:p>
+    <w:p>
+      <w:pPr>
+        <w:autoSpaceDE w:val="0"/>
+        <w:autoSpaceDN w:val="0"/>
+        <w:adjustRightInd w:val="0"/>
+        <w:spacing w:after="0" w:line="240" w:lineRule="auto"/>
+        <w:rPr>
+          <w:rFonts w:ascii="Lucida Console" w:hAnsi="Lucida Console" w:cs="Lucida Console"/>
+          <w:b/>
+          <w:bCs/>
+          <w:sz w:val="18"/>
+          <w:szCs w:val="18"/>
+        </w:rPr>
+      </w:pPr>
+      <w:r>
+        <w:rPr>
+          <w:rFonts w:ascii="Lucida Console" w:hAnsi="Lucida Console" w:cs="Lucida Console"/>
+          <w:b/>
+          <w:bCs/>
+          <w:sz w:val="18"/>
+          <w:szCs w:val="18"/>
+        </w:rPr>
+        <w:lastRenderedPageBreak/>
+        <w:t>Output</w:t>
+      </w:r>
+    </w:p>
+    <w:p>
+      <w:r>
+        <w:rPr>
+          <w:noProof/>
+        </w:rPr>
+        <w:drawing>
+          <wp:inline distT="0" distB="0" distL="0" distR="0" wp14:anchorId="1EBABEDF" wp14:editId="18776D40">
+            <wp:extent cx="5943600" cy="3096895"/>
+            <wp:effectExtent l="0" t="0" r="0" b="8255"/>
+            <wp:docPr id="7" name="Picture 7"/>
+            <wp:cNvGraphicFramePr>
+              <a:graphicFrameLocks xmlns:a="http://schemas.openxmlformats.org/drawingml/2006/main" noChangeAspect="1"/>
+            </wp:cNvGraphicFramePr>
+            <a:graphic xmlns:a="http://schemas.openxmlformats.org/drawingml/2006/main">
+              <a:graphicData uri="http://schemas.openxmlformats.org/drawingml/2006/picture">
+                <pic:pic xmlns:pic="http://schemas.openxmlformats.org/drawingml/2006/picture">
+                  <pic:nvPicPr>
+                    <pic:cNvPr id="1" name=""/>
+                    <pic:cNvPicPr/>
+                  </pic:nvPicPr>
+                  <pic:blipFill>
+                    <a:blip r:embed="rId9"/>
+                    <a:stretch>
+                      <a:fillRect/>
+                    </a:stretch>
+                  </pic:blipFill>
+                  <pic:spPr>
+                    <a:xfrm>
+                      <a:off x="0" y="0"/>
+                      <a:ext cx="5943600" cy="3096895"/>
                     </a:xfrm>
                     <a:prstGeom prst="rect">
                       <a:avLst/>

</xml_diff>

<commit_message>
join with batch and stream has been added.
</commit_message>
<xml_diff>
--- a/code/twitter.docx
+++ b/code/twitter.docx
@@ -680,6 +680,259 @@
                     <a:xfrm>
                       <a:off x="0" y="0"/>
                       <a:ext cx="5943600" cy="3096895"/>
+                    </a:xfrm>
+                    <a:prstGeom prst="rect">
+                      <a:avLst/>
+                    </a:prstGeom>
+                  </pic:spPr>
+                </pic:pic>
+              </a:graphicData>
+            </a:graphic>
+          </wp:inline>
+        </w:drawing>
+      </w:r>
+    </w:p>
+    <w:p>
+      <w:pPr>
+        <w:contextualSpacing/>
+      </w:pPr>
+      <w:r>
+        <w:t>7) Join with batch and streaming data</w:t>
+      </w:r>
+    </w:p>
+    <w:p>
+      <w:pPr>
+        <w:contextualSpacing/>
+      </w:pPr>
+      <w:r>
+        <w:t xml:space="preserve">   </w:t>
+      </w:r>
+      <w:r>
+        <w:t xml:space="preserve">Within the dataset folder we have </w:t>
+      </w:r>
+    </w:p>
+    <w:p>
+      <w:r>
+        <w:rPr>
+          <w:noProof/>
+        </w:rPr>
+        <w:drawing>
+          <wp:inline distT="0" distB="0" distL="0" distR="0" wp14:anchorId="736BF0B0" wp14:editId="72817417">
+            <wp:extent cx="5943600" cy="457835"/>
+            <wp:effectExtent l="0" t="0" r="0" b="0"/>
+            <wp:docPr id="9" name="Picture 9"/>
+            <wp:cNvGraphicFramePr>
+              <a:graphicFrameLocks xmlns:a="http://schemas.openxmlformats.org/drawingml/2006/main" noChangeAspect="1"/>
+            </wp:cNvGraphicFramePr>
+            <a:graphic xmlns:a="http://schemas.openxmlformats.org/drawingml/2006/main">
+              <a:graphicData uri="http://schemas.openxmlformats.org/drawingml/2006/picture">
+                <pic:pic xmlns:pic="http://schemas.openxmlformats.org/drawingml/2006/picture">
+                  <pic:nvPicPr>
+                    <pic:cNvPr id="1" name=""/>
+                    <pic:cNvPicPr/>
+                  </pic:nvPicPr>
+                  <pic:blipFill>
+                    <a:blip r:embed="rId10"/>
+                    <a:stretch>
+                      <a:fillRect/>
+                    </a:stretch>
+                  </pic:blipFill>
+                  <pic:spPr>
+                    <a:xfrm>
+                      <a:off x="0" y="0"/>
+                      <a:ext cx="5943600" cy="457835"/>
+                    </a:xfrm>
+                    <a:prstGeom prst="rect">
+                      <a:avLst/>
+                    </a:prstGeom>
+                  </pic:spPr>
+                </pic:pic>
+              </a:graphicData>
+            </a:graphic>
+          </wp:inline>
+        </w:drawing>
+      </w:r>
+    </w:p>
+    <w:p>
+      <w:r>
+        <w:t xml:space="preserve">This contains customer specific data </w:t>
+      </w:r>
+      <w:r>
+        <w:t>transactions done by the customers.</w:t>
+      </w:r>
+    </w:p>
+    <w:p/>
+    <w:p>
+      <w:r>
+        <w:rPr>
+          <w:noProof/>
+        </w:rPr>
+        <w:drawing>
+          <wp:inline distT="0" distB="0" distL="0" distR="0" wp14:anchorId="48AC683E" wp14:editId="1927F009">
+            <wp:extent cx="4791075" cy="2619375"/>
+            <wp:effectExtent l="0" t="0" r="9525" b="9525"/>
+            <wp:docPr id="8" name="Picture 8"/>
+            <wp:cNvGraphicFramePr>
+              <a:graphicFrameLocks xmlns:a="http://schemas.openxmlformats.org/drawingml/2006/main" noChangeAspect="1"/>
+            </wp:cNvGraphicFramePr>
+            <a:graphic xmlns:a="http://schemas.openxmlformats.org/drawingml/2006/main">
+              <a:graphicData uri="http://schemas.openxmlformats.org/drawingml/2006/picture">
+                <pic:pic xmlns:pic="http://schemas.openxmlformats.org/drawingml/2006/picture">
+                  <pic:nvPicPr>
+                    <pic:cNvPr id="1" name=""/>
+                    <pic:cNvPicPr/>
+                  </pic:nvPicPr>
+                  <pic:blipFill>
+                    <a:blip r:embed="rId11"/>
+                    <a:stretch>
+                      <a:fillRect/>
+                    </a:stretch>
+                  </pic:blipFill>
+                  <pic:spPr>
+                    <a:xfrm>
+                      <a:off x="0" y="0"/>
+                      <a:ext cx="4791075" cy="2619375"/>
+                    </a:xfrm>
+                    <a:prstGeom prst="rect">
+                      <a:avLst/>
+                    </a:prstGeom>
+                  </pic:spPr>
+                </pic:pic>
+              </a:graphicData>
+            </a:graphic>
+          </wp:inline>
+        </w:drawing>
+      </w:r>
+    </w:p>
+    <w:p/>
+    <w:p>
+      <w:r>
+        <w:rPr>
+          <w:noProof/>
+        </w:rPr>
+        <w:lastRenderedPageBreak/>
+        <w:drawing>
+          <wp:inline distT="0" distB="0" distL="0" distR="0" wp14:anchorId="028C88DA" wp14:editId="6ED45B55">
+            <wp:extent cx="4410075" cy="3019425"/>
+            <wp:effectExtent l="0" t="0" r="9525" b="9525"/>
+            <wp:docPr id="10" name="Picture 10"/>
+            <wp:cNvGraphicFramePr>
+              <a:graphicFrameLocks xmlns:a="http://schemas.openxmlformats.org/drawingml/2006/main" noChangeAspect="1"/>
+            </wp:cNvGraphicFramePr>
+            <a:graphic xmlns:a="http://schemas.openxmlformats.org/drawingml/2006/main">
+              <a:graphicData uri="http://schemas.openxmlformats.org/drawingml/2006/picture">
+                <pic:pic xmlns:pic="http://schemas.openxmlformats.org/drawingml/2006/picture">
+                  <pic:nvPicPr>
+                    <pic:cNvPr id="1" name=""/>
+                    <pic:cNvPicPr/>
+                  </pic:nvPicPr>
+                  <pic:blipFill>
+                    <a:blip r:embed="rId12"/>
+                    <a:stretch>
+                      <a:fillRect/>
+                    </a:stretch>
+                  </pic:blipFill>
+                  <pic:spPr>
+                    <a:xfrm>
+                      <a:off x="0" y="0"/>
+                      <a:ext cx="4410075" cy="3019425"/>
+                    </a:xfrm>
+                    <a:prstGeom prst="rect">
+                      <a:avLst/>
+                    </a:prstGeom>
+                  </pic:spPr>
+                </pic:pic>
+              </a:graphicData>
+            </a:graphic>
+          </wp:inline>
+        </w:drawing>
+      </w:r>
+    </w:p>
+    <w:p>
+      <w:r>
+        <w:t>Run:</w:t>
+      </w:r>
+    </w:p>
+    <w:p>
+      <w:pPr>
+        <w:autoSpaceDE w:val="0"/>
+        <w:autoSpaceDN w:val="0"/>
+        <w:adjustRightInd w:val="0"/>
+        <w:spacing w:after="0" w:line="240" w:lineRule="auto"/>
+        <w:rPr>
+          <w:rFonts w:ascii="Lucida Console" w:hAnsi="Lucida Console" w:cs="Lucida Console"/>
+          <w:b/>
+          <w:bCs/>
+          <w:sz w:val="18"/>
+          <w:szCs w:val="18"/>
+        </w:rPr>
+      </w:pPr>
+      <w:r>
+        <w:rPr>
+          <w:rFonts w:ascii="Lucida Console" w:hAnsi="Lucida Console" w:cs="Lucida Console"/>
+          <w:b/>
+          <w:bCs/>
+          <w:sz w:val="18"/>
+          <w:szCs w:val="18"/>
+        </w:rPr>
+        <w:t xml:space="preserve">spark-submit </w:t>
+      </w:r>
+      <w:r>
+        <w:rPr>
+          <w:rFonts w:ascii="Lucida Console" w:hAnsi="Lucida Console" w:cs="Lucida Console"/>
+          <w:b/>
+          <w:bCs/>
+          <w:sz w:val="18"/>
+          <w:szCs w:val="18"/>
+        </w:rPr>
+        <w:t>join_batch_streaming</w:t>
+      </w:r>
+      <w:r>
+        <w:rPr>
+          <w:rFonts w:ascii="Lucida Console" w:hAnsi="Lucida Console" w:cs="Lucida Console"/>
+          <w:b/>
+          <w:bCs/>
+          <w:sz w:val="18"/>
+          <w:szCs w:val="18"/>
+        </w:rPr>
+        <w:t>.py localhost 9999</w:t>
+      </w:r>
+    </w:p>
+    <w:p>
+      <w:r>
+        <w:t>Output</w:t>
+      </w:r>
+    </w:p>
+    <w:p>
+      <w:r>
+        <w:rPr>
+          <w:noProof/>
+        </w:rPr>
+        <w:drawing>
+          <wp:inline distT="0" distB="0" distL="0" distR="0" wp14:anchorId="06E04219" wp14:editId="64546EF4">
+            <wp:extent cx="4391025" cy="3533775"/>
+            <wp:effectExtent l="0" t="0" r="9525" b="9525"/>
+            <wp:docPr id="11" name="Picture 11"/>
+            <wp:cNvGraphicFramePr>
+              <a:graphicFrameLocks xmlns:a="http://schemas.openxmlformats.org/drawingml/2006/main" noChangeAspect="1"/>
+            </wp:cNvGraphicFramePr>
+            <a:graphic xmlns:a="http://schemas.openxmlformats.org/drawingml/2006/main">
+              <a:graphicData uri="http://schemas.openxmlformats.org/drawingml/2006/picture">
+                <pic:pic xmlns:pic="http://schemas.openxmlformats.org/drawingml/2006/picture">
+                  <pic:nvPicPr>
+                    <pic:cNvPr id="1" name=""/>
+                    <pic:cNvPicPr/>
+                  </pic:nvPicPr>
+                  <pic:blipFill>
+                    <a:blip r:embed="rId13"/>
+                    <a:stretch>
+                      <a:fillRect/>
+                    </a:stretch>
+                  </pic:blipFill>
+                  <pic:spPr>
+                    <a:xfrm>
+                      <a:off x="0" y="0"/>
+                      <a:ext cx="4391025" cy="3533775"/>
                     </a:xfrm>
                     <a:prstGeom prst="rect">
                       <a:avLst/>

</xml_diff>

<commit_message>
Aggregation on transaction amount has been completed.
</commit_message>
<xml_diff>
--- a/code/twitter.docx
+++ b/code/twitter.docx
@@ -945,6 +945,70 @@
         </w:drawing>
       </w:r>
     </w:p>
+    <w:p/>
+    <w:p/>
+    <w:p>
+      <w:r>
+        <w:lastRenderedPageBreak/>
+        <w:t>8) GET THE AVERAGE TRANSACTION AMOUNT PER GENDER</w:t>
+      </w:r>
+    </w:p>
+    <w:p>
+      <w:pPr>
+        <w:autoSpaceDE w:val="0"/>
+        <w:autoSpaceDN w:val="0"/>
+        <w:adjustRightInd w:val="0"/>
+        <w:spacing w:after="0" w:line="240" w:lineRule="auto"/>
+        <w:rPr>
+          <w:rFonts w:ascii="Lucida Console" w:hAnsi="Lucida Console" w:cs="Lucida Console"/>
+          <w:b/>
+          <w:bCs/>
+          <w:sz w:val="18"/>
+          <w:szCs w:val="18"/>
+        </w:rPr>
+      </w:pPr>
+      <w:r>
+        <w:rPr>
+          <w:rFonts w:ascii="Lucida Console" w:hAnsi="Lucida Console" w:cs="Lucida Console"/>
+          <w:b/>
+          <w:bCs/>
+          <w:sz w:val="18"/>
+          <w:szCs w:val="18"/>
+        </w:rPr>
+        <w:t xml:space="preserve">spark-submit </w:t>
+      </w:r>
+      <w:r>
+        <w:rPr>
+          <w:rFonts w:ascii="Lucida Console" w:hAnsi="Lucida Console" w:cs="Lucida Console"/>
+          <w:b/>
+          <w:bCs/>
+          <w:sz w:val="18"/>
+          <w:szCs w:val="18"/>
+        </w:rPr>
+        <w:t>join_batch_</w:t>
+      </w:r>
+      <w:r>
+        <w:rPr>
+          <w:rFonts w:ascii="Lucida Console" w:hAnsi="Lucida Console" w:cs="Lucida Console"/>
+          <w:b/>
+          <w:bCs/>
+          <w:sz w:val="18"/>
+          <w:szCs w:val="18"/>
+        </w:rPr>
+        <w:t>aggregate</w:t>
+      </w:r>
+      <w:r>
+        <w:rPr>
+          <w:rFonts w:ascii="Lucida Console" w:hAnsi="Lucida Console" w:cs="Lucida Console"/>
+          <w:b/>
+          <w:bCs/>
+          <w:sz w:val="18"/>
+          <w:szCs w:val="18"/>
+        </w:rPr>
+        <w:t>.py localhost 9999</w:t>
+      </w:r>
+    </w:p>
+    <w:p/>
     <w:sectPr>
       <w:pgSz w:w="12240" w:h="15840"/>
       <w:pgMar w:top="1440" w:right="1440" w:bottom="1440" w:left="1440" w:header="720" w:footer="720" w:gutter="0"/>

</xml_diff>

<commit_message>
ratings based on age groups has been added.
</commit_message>
<xml_diff>
--- a/code/twitter.docx
+++ b/code/twitter.docx
@@ -996,6 +996,99 @@
           <w:szCs w:val="18"/>
         </w:rPr>
         <w:t>aggregate</w:t>
+      </w:r>
+      <w:r>
+        <w:rPr>
+          <w:rFonts w:ascii="Lucida Console" w:hAnsi="Lucida Console" w:cs="Lucida Console"/>
+          <w:b/>
+          <w:bCs/>
+          <w:sz w:val="18"/>
+          <w:szCs w:val="18"/>
+        </w:rPr>
+        <w:t>.py localhost 9999</w:t>
+      </w:r>
+    </w:p>
+    <w:p>
+      <w:r>
+        <w:rPr>
+          <w:noProof/>
+        </w:rPr>
+        <w:drawing>
+          <wp:inline distT="0" distB="0" distL="0" distR="0" wp14:anchorId="0EC27E0C" wp14:editId="566A3EA5">
+            <wp:extent cx="5753100" cy="1476375"/>
+            <wp:effectExtent l="0" t="0" r="0" b="9525"/>
+            <wp:docPr id="13" name="Picture 13"/>
+            <wp:cNvGraphicFramePr>
+              <a:graphicFrameLocks xmlns:a="http://schemas.openxmlformats.org/drawingml/2006/main" noChangeAspect="1"/>
+            </wp:cNvGraphicFramePr>
+            <a:graphic xmlns:a="http://schemas.openxmlformats.org/drawingml/2006/main">
+              <a:graphicData uri="http://schemas.openxmlformats.org/drawingml/2006/picture">
+                <pic:pic xmlns:pic="http://schemas.openxmlformats.org/drawingml/2006/picture">
+                  <pic:nvPicPr>
+                    <pic:cNvPr id="1" name=""/>
+                    <pic:cNvPicPr/>
+                  </pic:nvPicPr>
+                  <pic:blipFill>
+                    <a:blip r:embed="rId14"/>
+                    <a:stretch>
+                      <a:fillRect/>
+                    </a:stretch>
+                  </pic:blipFill>
+                  <pic:spPr>
+                    <a:xfrm>
+                      <a:off x="0" y="0"/>
+                      <a:ext cx="5753100" cy="1476375"/>
+                    </a:xfrm>
+                    <a:prstGeom prst="rect">
+                      <a:avLst/>
+                    </a:prstGeom>
+                  </pic:spPr>
+                </pic:pic>
+              </a:graphicData>
+            </a:graphic>
+          </wp:inline>
+        </w:drawing>
+      </w:r>
+    </w:p>
+    <w:p/>
+    <w:p>
+      <w:r>
+        <w:t>9) Find aggregate ratings based on age groups</w:t>
+      </w:r>
+    </w:p>
+    <w:p>
+      <w:pPr>
+        <w:autoSpaceDE w:val="0"/>
+        <w:autoSpaceDN w:val="0"/>
+        <w:adjustRightInd w:val="0"/>
+        <w:spacing w:after="0" w:line="240" w:lineRule="auto"/>
+        <w:rPr>
+          <w:rFonts w:ascii="Lucida Console" w:hAnsi="Lucida Console" w:cs="Lucida Console"/>
+          <w:b/>
+          <w:bCs/>
+          <w:sz w:val="18"/>
+          <w:szCs w:val="18"/>
+        </w:rPr>
+      </w:pPr>
+      <w:r>
+        <w:rPr>
+          <w:rFonts w:ascii="Lucida Console" w:hAnsi="Lucida Console" w:cs="Lucida Console"/>
+          <w:b/>
+          <w:bCs/>
+          <w:sz w:val="18"/>
+          <w:szCs w:val="18"/>
+        </w:rPr>
+        <w:t xml:space="preserve">spark-submit </w:t>
+      </w:r>
+      <w:r>
+        <w:rPr>
+          <w:rFonts w:ascii="Lucida Console" w:hAnsi="Lucida Console" w:cs="Lucida Console"/>
+          <w:b/>
+          <w:bCs/>
+          <w:sz w:val="18"/>
+          <w:szCs w:val="18"/>
+        </w:rPr>
+        <w:t>aggregate_ratings</w:t>
       </w:r>
       <w:r>
         <w:rPr>

</xml_diff>

<commit_message>
window functions has been added for average customer spend.
</commit_message>
<xml_diff>
--- a/code/twitter.docx
+++ b/code/twitter.docx
@@ -18,15 +18,7 @@
         <w:pStyle w:val="ListParagraph"/>
       </w:pPr>
       <w:r>
-        <w:t xml:space="preserve">     </w:t>
-      </w:r>
-      <w:proofErr w:type="spellStart"/>
-      <w:r>
-        <w:t>api_key</w:t>
-      </w:r>
-      <w:proofErr w:type="spellEnd"/>
-      <w:r>
-        <w:t xml:space="preserve"> = "*********************"</w:t>
+        <w:t xml:space="preserve">     api_key = "*********************"</w:t>
       </w:r>
     </w:p>
     <w:p>
@@ -34,15 +26,7 @@
         <w:pStyle w:val="ListParagraph"/>
       </w:pPr>
       <w:r>
-        <w:t xml:space="preserve">    </w:t>
-      </w:r>
-      <w:proofErr w:type="spellStart"/>
-      <w:r>
-        <w:t>api_secret</w:t>
-      </w:r>
-      <w:proofErr w:type="spellEnd"/>
-      <w:r>
-        <w:t xml:space="preserve"> = "*******************************"</w:t>
+        <w:t xml:space="preserve">    api_secret = "*******************************"</w:t>
       </w:r>
     </w:p>
     <w:p>
@@ -55,15 +39,7 @@
         <w:pStyle w:val="ListParagraph"/>
       </w:pPr>
       <w:r>
-        <w:t xml:space="preserve">    </w:t>
-      </w:r>
-      <w:proofErr w:type="spellStart"/>
-      <w:r>
-        <w:t>access_token</w:t>
-      </w:r>
-      <w:proofErr w:type="spellEnd"/>
-      <w:r>
-        <w:t xml:space="preserve"> = "*************************************"</w:t>
+        <w:t xml:space="preserve">    access_token = "*************************************"</w:t>
       </w:r>
     </w:p>
     <w:p>
@@ -71,15 +47,7 @@
         <w:pStyle w:val="ListParagraph"/>
       </w:pPr>
       <w:r>
-        <w:t xml:space="preserve">    </w:t>
-      </w:r>
-      <w:proofErr w:type="spellStart"/>
-      <w:r>
-        <w:t>access_token_secret</w:t>
-      </w:r>
-      <w:proofErr w:type="spellEnd"/>
-      <w:r>
-        <w:t xml:space="preserve"> = "**************************"</w:t>
+        <w:t xml:space="preserve">    access_token_secret = "**************************"</w:t>
       </w:r>
     </w:p>
     <w:p>
@@ -119,95 +87,22 @@
           <w:b/>
           <w:bCs/>
         </w:rPr>
-        <w:t xml:space="preserve">Twitter.py localhost 9999 </w:t>
-      </w:r>
-      <w:proofErr w:type="spellStart"/>
-      <w:r>
-        <w:rPr>
-          <w:b/>
-          <w:bCs/>
-        </w:rPr>
-        <w:t>fifa</w:t>
-      </w:r>
-      <w:proofErr w:type="spellEnd"/>
-      <w:r>
-        <w:rPr>
-          <w:b/>
-          <w:bCs/>
-        </w:rPr>
-        <w:t xml:space="preserve"> </w:t>
-      </w:r>
-      <w:proofErr w:type="spellStart"/>
-      <w:r>
-        <w:rPr>
-          <w:b/>
-          <w:bCs/>
-        </w:rPr>
-        <w:t>nba</w:t>
-      </w:r>
-      <w:proofErr w:type="spellEnd"/>
-      <w:r>
-        <w:rPr>
-          <w:b/>
-          <w:bCs/>
-        </w:rPr>
-        <w:t xml:space="preserve"> </w:t>
-      </w:r>
-      <w:proofErr w:type="spellStart"/>
-      <w:r>
-        <w:rPr>
-          <w:b/>
-          <w:bCs/>
-        </w:rPr>
-        <w:t>ipl</w:t>
-      </w:r>
-      <w:proofErr w:type="spellEnd"/>
-    </w:p>
-    <w:p>
-      <w:pPr>
-        <w:rPr>
-          <w:b/>
-          <w:bCs/>
-        </w:rPr>
-      </w:pPr>
-      <w:r>
-        <w:rPr>
-          <w:b/>
-          <w:bCs/>
-        </w:rPr>
-        <w:t xml:space="preserve">Twitter.py localhost 9999 </w:t>
-      </w:r>
-      <w:proofErr w:type="spellStart"/>
-      <w:r>
-        <w:rPr>
-          <w:b/>
-          <w:bCs/>
-        </w:rPr>
-        <w:t>fifa</w:t>
-      </w:r>
-      <w:proofErr w:type="spellEnd"/>
-      <w:r>
-        <w:rPr>
-          <w:b/>
-          <w:bCs/>
-        </w:rPr>
-        <w:t xml:space="preserve"> </w:t>
-      </w:r>
-      <w:proofErr w:type="spellStart"/>
-      <w:r>
-        <w:rPr>
-          <w:b/>
-          <w:bCs/>
-        </w:rPr>
-        <w:t>nba</w:t>
-      </w:r>
-      <w:proofErr w:type="spellEnd"/>
-      <w:r>
-        <w:rPr>
-          <w:b/>
-          <w:bCs/>
-        </w:rPr>
-        <w:t xml:space="preserve"> </w:t>
+        <w:t>Twitter.py localhost 9999 fifa nba ipl</w:t>
+      </w:r>
+    </w:p>
+    <w:p>
+      <w:pPr>
+        <w:rPr>
+          <w:b/>
+          <w:bCs/>
+        </w:rPr>
+      </w:pPr>
+      <w:r>
+        <w:rPr>
+          <w:b/>
+          <w:bCs/>
+        </w:rPr>
+        <w:t xml:space="preserve">Twitter.py localhost 9999 fifa nba </w:t>
       </w:r>
       <w:r>
         <w:rPr>
@@ -1009,6 +904,40 @@
       </w:r>
     </w:p>
     <w:p>
+      <w:pPr>
+        <w:autoSpaceDE w:val="0"/>
+        <w:autoSpaceDN w:val="0"/>
+        <w:adjustRightInd w:val="0"/>
+        <w:spacing w:after="0" w:line="240" w:lineRule="auto"/>
+        <w:rPr>
+          <w:rFonts w:ascii="Lucida Console" w:hAnsi="Lucida Console" w:cs="Lucida Console"/>
+          <w:sz w:val="18"/>
+          <w:szCs w:val="18"/>
+        </w:rPr>
+      </w:pPr>
+    </w:p>
+    <w:p>
+      <w:pPr>
+        <w:autoSpaceDE w:val="0"/>
+        <w:autoSpaceDN w:val="0"/>
+        <w:adjustRightInd w:val="0"/>
+        <w:spacing w:after="0" w:line="240" w:lineRule="auto"/>
+        <w:rPr>
+          <w:rFonts w:ascii="Lucida Console" w:hAnsi="Lucida Console" w:cs="Lucida Console"/>
+          <w:sz w:val="18"/>
+          <w:szCs w:val="18"/>
+        </w:rPr>
+      </w:pPr>
+      <w:r>
+        <w:rPr>
+          <w:rFonts w:ascii="Lucida Console" w:hAnsi="Lucida Console" w:cs="Lucida Console"/>
+          <w:sz w:val="18"/>
+          <w:szCs w:val="18"/>
+        </w:rPr>
+        <w:t>output</w:t>
+      </w:r>
+    </w:p>
+    <w:p>
       <w:r>
         <w:rPr>
           <w:noProof/>
@@ -1101,7 +1030,53 @@
         <w:t>.py localhost 9999</w:t>
       </w:r>
     </w:p>
-    <w:p/>
+    <w:p>
+      <w:r>
+        <w:t>output</w:t>
+      </w:r>
+    </w:p>
+    <w:p>
+      <w:r>
+        <w:rPr>
+          <w:noProof/>
+        </w:rPr>
+        <w:drawing>
+          <wp:inline distT="0" distB="0" distL="0" distR="0" wp14:anchorId="609B2A1B" wp14:editId="3BAB38A8">
+            <wp:extent cx="3324225" cy="1762125"/>
+            <wp:effectExtent l="0" t="0" r="9525" b="9525"/>
+            <wp:docPr id="14" name="Picture 14"/>
+            <wp:cNvGraphicFramePr>
+              <a:graphicFrameLocks xmlns:a="http://schemas.openxmlformats.org/drawingml/2006/main" noChangeAspect="1"/>
+            </wp:cNvGraphicFramePr>
+            <a:graphic xmlns:a="http://schemas.openxmlformats.org/drawingml/2006/main">
+              <a:graphicData uri="http://schemas.openxmlformats.org/drawingml/2006/picture">
+                <pic:pic xmlns:pic="http://schemas.openxmlformats.org/drawingml/2006/picture">
+                  <pic:nvPicPr>
+                    <pic:cNvPr id="1" name=""/>
+                    <pic:cNvPicPr/>
+                  </pic:nvPicPr>
+                  <pic:blipFill>
+                    <a:blip r:embed="rId15"/>
+                    <a:stretch>
+                      <a:fillRect/>
+                    </a:stretch>
+                  </pic:blipFill>
+                  <pic:spPr>
+                    <a:xfrm>
+                      <a:off x="0" y="0"/>
+                      <a:ext cx="3324225" cy="1762125"/>
+                    </a:xfrm>
+                    <a:prstGeom prst="rect">
+                      <a:avLst/>
+                    </a:prstGeom>
+                  </pic:spPr>
+                </pic:pic>
+              </a:graphicData>
+            </a:graphic>
+          </wp:inline>
+        </w:drawing>
+      </w:r>
+    </w:p>
     <w:sectPr>
       <w:pgSz w:w="12240" w:h="15840"/>
       <w:pgMar w:top="1440" w:right="1440" w:bottom="1440" w:left="1440" w:header="720" w:footer="720" w:gutter="0"/>

</xml_diff>

<commit_message>
document has been modified.
</commit_message>
<xml_diff>
--- a/code/twitter.docx
+++ b/code/twitter.docx
@@ -18,7 +18,15 @@
         <w:pStyle w:val="ListParagraph"/>
       </w:pPr>
       <w:r>
-        <w:t xml:space="preserve">     api_key = "*********************"</w:t>
+        <w:t xml:space="preserve">     </w:t>
+      </w:r>
+      <w:proofErr w:type="spellStart"/>
+      <w:r>
+        <w:t>api_key</w:t>
+      </w:r>
+      <w:proofErr w:type="spellEnd"/>
+      <w:r>
+        <w:t xml:space="preserve"> = "*********************"</w:t>
       </w:r>
     </w:p>
     <w:p>
@@ -26,7 +34,15 @@
         <w:pStyle w:val="ListParagraph"/>
       </w:pPr>
       <w:r>
-        <w:t xml:space="preserve">    api_secret = "*******************************"</w:t>
+        <w:t xml:space="preserve">    </w:t>
+      </w:r>
+      <w:proofErr w:type="spellStart"/>
+      <w:r>
+        <w:t>api_secret</w:t>
+      </w:r>
+      <w:proofErr w:type="spellEnd"/>
+      <w:r>
+        <w:t xml:space="preserve"> = "*******************************"</w:t>
       </w:r>
     </w:p>
     <w:p>
@@ -39,7 +55,15 @@
         <w:pStyle w:val="ListParagraph"/>
       </w:pPr>
       <w:r>
-        <w:t xml:space="preserve">    access_token = "*************************************"</w:t>
+        <w:t xml:space="preserve">    </w:t>
+      </w:r>
+      <w:proofErr w:type="spellStart"/>
+      <w:r>
+        <w:t>access_token</w:t>
+      </w:r>
+      <w:proofErr w:type="spellEnd"/>
+      <w:r>
+        <w:t xml:space="preserve"> = "*************************************"</w:t>
       </w:r>
     </w:p>
     <w:p>
@@ -47,7 +71,15 @@
         <w:pStyle w:val="ListParagraph"/>
       </w:pPr>
       <w:r>
-        <w:t xml:space="preserve">    access_token_secret = "**************************"</w:t>
+        <w:t xml:space="preserve">    </w:t>
+      </w:r>
+      <w:proofErr w:type="spellStart"/>
+      <w:r>
+        <w:t>access_token_secret</w:t>
+      </w:r>
+      <w:proofErr w:type="spellEnd"/>
+      <w:r>
+        <w:t xml:space="preserve"> = "**************************"</w:t>
       </w:r>
     </w:p>
     <w:p>
@@ -87,22 +119,95 @@
           <w:b/>
           <w:bCs/>
         </w:rPr>
-        <w:t>Twitter.py localhost 9999 fifa nba ipl</w:t>
-      </w:r>
-    </w:p>
-    <w:p>
-      <w:pPr>
-        <w:rPr>
-          <w:b/>
-          <w:bCs/>
-        </w:rPr>
-      </w:pPr>
-      <w:r>
-        <w:rPr>
-          <w:b/>
-          <w:bCs/>
-        </w:rPr>
-        <w:t xml:space="preserve">Twitter.py localhost 9999 fifa nba </w:t>
+        <w:t xml:space="preserve">Twitter.py localhost 9999 </w:t>
+      </w:r>
+      <w:proofErr w:type="spellStart"/>
+      <w:r>
+        <w:rPr>
+          <w:b/>
+          <w:bCs/>
+        </w:rPr>
+        <w:t>fifa</w:t>
+      </w:r>
+      <w:proofErr w:type="spellEnd"/>
+      <w:r>
+        <w:rPr>
+          <w:b/>
+          <w:bCs/>
+        </w:rPr>
+        <w:t xml:space="preserve"> </w:t>
+      </w:r>
+      <w:proofErr w:type="spellStart"/>
+      <w:r>
+        <w:rPr>
+          <w:b/>
+          <w:bCs/>
+        </w:rPr>
+        <w:t>nba</w:t>
+      </w:r>
+      <w:proofErr w:type="spellEnd"/>
+      <w:r>
+        <w:rPr>
+          <w:b/>
+          <w:bCs/>
+        </w:rPr>
+        <w:t xml:space="preserve"> </w:t>
+      </w:r>
+      <w:proofErr w:type="spellStart"/>
+      <w:r>
+        <w:rPr>
+          <w:b/>
+          <w:bCs/>
+        </w:rPr>
+        <w:t>ipl</w:t>
+      </w:r>
+      <w:proofErr w:type="spellEnd"/>
+    </w:p>
+    <w:p>
+      <w:pPr>
+        <w:rPr>
+          <w:b/>
+          <w:bCs/>
+        </w:rPr>
+      </w:pPr>
+      <w:r>
+        <w:rPr>
+          <w:b/>
+          <w:bCs/>
+        </w:rPr>
+        <w:t xml:space="preserve">Twitter.py localhost 9999 </w:t>
+      </w:r>
+      <w:proofErr w:type="spellStart"/>
+      <w:r>
+        <w:rPr>
+          <w:b/>
+          <w:bCs/>
+        </w:rPr>
+        <w:t>fifa</w:t>
+      </w:r>
+      <w:proofErr w:type="spellEnd"/>
+      <w:r>
+        <w:rPr>
+          <w:b/>
+          <w:bCs/>
+        </w:rPr>
+        <w:t xml:space="preserve"> </w:t>
+      </w:r>
+      <w:proofErr w:type="spellStart"/>
+      <w:r>
+        <w:rPr>
+          <w:b/>
+          <w:bCs/>
+        </w:rPr>
+        <w:t>nba</w:t>
+      </w:r>
+      <w:proofErr w:type="spellEnd"/>
+      <w:r>
+        <w:rPr>
+          <w:b/>
+          <w:bCs/>
+        </w:rPr>
+        <w:t xml:space="preserve"> </w:t>
       </w:r>
       <w:r>
         <w:rPr>
@@ -1077,6 +1182,124 @@
         </w:drawing>
       </w:r>
     </w:p>
+    <w:p/>
+    <w:p>
+      <w:r>
+        <w:t>10) Average transactions of the customers spend split by age group over certain interval of time</w:t>
+      </w:r>
+    </w:p>
+    <w:p>
+      <w:proofErr w:type="spellStart"/>
+      <w:proofErr w:type="gramStart"/>
+      <w:r>
+        <w:t>Note:window</w:t>
+      </w:r>
+      <w:proofErr w:type="spellEnd"/>
+      <w:proofErr w:type="gramEnd"/>
+      <w:r>
+        <w:t xml:space="preserve"> is of 2 minutes in length and sliding interval of 1 minutes</w:t>
+      </w:r>
+    </w:p>
+    <w:p>
+      <w:pPr>
+        <w:autoSpaceDE w:val="0"/>
+        <w:autoSpaceDN w:val="0"/>
+        <w:adjustRightInd w:val="0"/>
+        <w:spacing w:after="0" w:line="240" w:lineRule="auto"/>
+        <w:rPr>
+          <w:rFonts w:ascii="Lucida Console" w:hAnsi="Lucida Console" w:cs="Lucida Console"/>
+          <w:b/>
+          <w:bCs/>
+          <w:sz w:val="18"/>
+          <w:szCs w:val="18"/>
+        </w:rPr>
+      </w:pPr>
+      <w:r>
+        <w:rPr>
+          <w:rFonts w:ascii="Lucida Console" w:hAnsi="Lucida Console" w:cs="Lucida Console"/>
+          <w:b/>
+          <w:bCs/>
+          <w:sz w:val="18"/>
+          <w:szCs w:val="18"/>
+        </w:rPr>
+        <w:t xml:space="preserve">spark-submit </w:t>
+      </w:r>
+      <w:r>
+        <w:rPr>
+          <w:rFonts w:ascii="Lucida Console" w:hAnsi="Lucida Console" w:cs="Lucida Console"/>
+          <w:b/>
+          <w:bCs/>
+          <w:sz w:val="18"/>
+          <w:szCs w:val="18"/>
+        </w:rPr>
+        <w:t>aggregate_ratings</w:t>
+      </w:r>
+      <w:r>
+        <w:rPr>
+          <w:rFonts w:ascii="Lucida Console" w:hAnsi="Lucida Console" w:cs="Lucida Console"/>
+          <w:b/>
+          <w:bCs/>
+          <w:sz w:val="18"/>
+          <w:szCs w:val="18"/>
+        </w:rPr>
+        <w:t>_window</w:t>
+      </w:r>
+      <w:r>
+        <w:rPr>
+          <w:rFonts w:ascii="Lucida Console" w:hAnsi="Lucida Console" w:cs="Lucida Console"/>
+          <w:b/>
+          <w:bCs/>
+          <w:sz w:val="18"/>
+          <w:szCs w:val="18"/>
+        </w:rPr>
+        <w:t>.py localhost 9999</w:t>
+      </w:r>
+    </w:p>
+    <w:p/>
+    <w:p>
+      <w:r>
+        <w:rPr>
+          <w:noProof/>
+        </w:rPr>
+        <w:lastRenderedPageBreak/>
+        <w:drawing>
+          <wp:inline distT="0" distB="0" distL="0" distR="0" wp14:anchorId="6C9B2B4D" wp14:editId="17D91792">
+            <wp:extent cx="5429250" cy="2343150"/>
+            <wp:effectExtent l="0" t="0" r="0" b="0"/>
+            <wp:docPr id="15" name="Picture 15"/>
+            <wp:cNvGraphicFramePr>
+              <a:graphicFrameLocks xmlns:a="http://schemas.openxmlformats.org/drawingml/2006/main" noChangeAspect="1"/>
+            </wp:cNvGraphicFramePr>
+            <a:graphic xmlns:a="http://schemas.openxmlformats.org/drawingml/2006/main">
+              <a:graphicData uri="http://schemas.openxmlformats.org/drawingml/2006/picture">
+                <pic:pic xmlns:pic="http://schemas.openxmlformats.org/drawingml/2006/picture">
+                  <pic:nvPicPr>
+                    <pic:cNvPr id="1" name=""/>
+                    <pic:cNvPicPr/>
+                  </pic:nvPicPr>
+                  <pic:blipFill>
+                    <a:blip r:embed="rId16"/>
+                    <a:stretch>
+                      <a:fillRect/>
+                    </a:stretch>
+                  </pic:blipFill>
+                  <pic:spPr>
+                    <a:xfrm>
+                      <a:off x="0" y="0"/>
+                      <a:ext cx="5429250" cy="2343150"/>
+                    </a:xfrm>
+                    <a:prstGeom prst="rect">
+                      <a:avLst/>
+                    </a:prstGeom>
+                  </pic:spPr>
+                </pic:pic>
+              </a:graphicData>
+            </a:graphic>
+          </wp:inline>
+        </w:drawing>
+      </w:r>
+    </w:p>
+    <w:p/>
     <w:sectPr>
       <w:pgSz w:w="12240" w:h="15840"/>
       <w:pgMar w:top="1440" w:right="1440" w:bottom="1440" w:left="1440" w:header="720" w:footer="720" w:gutter="0"/>

</xml_diff>

<commit_message>
Steps for installing kafka has been added and kafka topic has been created.
</commit_message>
<xml_diff>
--- a/code/twitter.docx
+++ b/code/twitter.docx
@@ -985,17 +985,7 @@
           <w:sz w:val="18"/>
           <w:szCs w:val="18"/>
         </w:rPr>
-        <w:t>join_batch_</w:t>
-      </w:r>
-      <w:r>
-        <w:rPr>
-          <w:rFonts w:ascii="Lucida Console" w:hAnsi="Lucida Console" w:cs="Lucida Console"/>
-          <w:b/>
-          <w:bCs/>
-          <w:sz w:val="18"/>
-          <w:szCs w:val="18"/>
-        </w:rPr>
-        <w:t>aggregate</w:t>
+        <w:t>join_batch_aggregate</w:t>
       </w:r>
       <w:r>
         <w:rPr>
@@ -1232,17 +1222,7 @@
           <w:sz w:val="18"/>
           <w:szCs w:val="18"/>
         </w:rPr>
-        <w:t>aggregate_ratings</w:t>
-      </w:r>
-      <w:r>
-        <w:rPr>
-          <w:rFonts w:ascii="Lucida Console" w:hAnsi="Lucida Console" w:cs="Lucida Console"/>
-          <w:b/>
-          <w:bCs/>
-          <w:sz w:val="18"/>
-          <w:szCs w:val="18"/>
-        </w:rPr>
-        <w:t>_window</w:t>
+        <w:t>aggregate_ratings_window</w:t>
       </w:r>
       <w:r>
         <w:rPr>
@@ -1300,6 +1280,439 @@
       </w:r>
     </w:p>
     <w:p/>
+    <w:p>
+      <w:r>
+        <w:t>KAFKA</w:t>
+      </w:r>
+    </w:p>
+    <w:p>
+      <w:r>
+        <w:t xml:space="preserve">1.Install </w:t>
+      </w:r>
+      <w:proofErr w:type="spellStart"/>
+      <w:r>
+        <w:t>kafka</w:t>
+      </w:r>
+      <w:proofErr w:type="spellEnd"/>
+      <w:r>
+        <w:t xml:space="preserve"> and set the path in the environment variable</w:t>
+      </w:r>
+    </w:p>
+    <w:p>
+      <w:r>
+        <w:t xml:space="preserve">2. Try to run zookeeper. If we get </w:t>
+      </w:r>
+      <w:r>
+        <w:t>error,</w:t>
+      </w:r>
+      <w:r>
+        <w:t xml:space="preserve"> then we </w:t>
+      </w:r>
+      <w:r>
+        <w:t>must</w:t>
+      </w:r>
+      <w:r>
+        <w:t xml:space="preserve"> delete class path from environment variable</w:t>
+      </w:r>
+    </w:p>
+    <w:p>
+      <w:r>
+        <w:t>3. start zookeeper</w:t>
+      </w:r>
+      <w:r>
+        <w:t xml:space="preserve"> </w:t>
+      </w:r>
+    </w:p>
+    <w:p>
+      <w:r>
+        <w:t>To start zookeeper, we need to go the config folder and run the bat command</w:t>
+      </w:r>
+    </w:p>
+    <w:p>
+      <w:pPr>
+        <w:rPr>
+          <w:noProof/>
+        </w:rPr>
+      </w:pPr>
+      <w:r>
+        <w:rPr>
+          <w:noProof/>
+        </w:rPr>
+        <w:drawing>
+          <wp:inline distT="0" distB="0" distL="0" distR="0" wp14:anchorId="0E9180BC" wp14:editId="17F4C489">
+            <wp:extent cx="5943600" cy="2938780"/>
+            <wp:effectExtent l="0" t="0" r="0" b="0"/>
+            <wp:docPr id="3" name="Picture 3"/>
+            <wp:cNvGraphicFramePr>
+              <a:graphicFrameLocks xmlns:a="http://schemas.openxmlformats.org/drawingml/2006/main" noChangeAspect="1"/>
+            </wp:cNvGraphicFramePr>
+            <a:graphic xmlns:a="http://schemas.openxmlformats.org/drawingml/2006/main">
+              <a:graphicData uri="http://schemas.openxmlformats.org/drawingml/2006/picture">
+                <pic:pic xmlns:pic="http://schemas.openxmlformats.org/drawingml/2006/picture">
+                  <pic:nvPicPr>
+                    <pic:cNvPr id="1" name=""/>
+                    <pic:cNvPicPr/>
+                  </pic:nvPicPr>
+                  <pic:blipFill>
+                    <a:blip r:embed="rId17"/>
+                    <a:stretch>
+                      <a:fillRect/>
+                    </a:stretch>
+                  </pic:blipFill>
+                  <pic:spPr>
+                    <a:xfrm>
+                      <a:off x="0" y="0"/>
+                      <a:ext cx="5943600" cy="2938780"/>
+                    </a:xfrm>
+                    <a:prstGeom prst="rect">
+                      <a:avLst/>
+                    </a:prstGeom>
+                  </pic:spPr>
+                </pic:pic>
+              </a:graphicData>
+            </a:graphic>
+          </wp:inline>
+        </w:drawing>
+      </w:r>
+    </w:p>
+    <w:p>
+      <w:r>
+        <w:rPr>
+          <w:noProof/>
+        </w:rPr>
+        <w:drawing>
+          <wp:inline distT="0" distB="0" distL="0" distR="0" wp14:anchorId="78B3630D" wp14:editId="70DC2B04">
+            <wp:extent cx="5943600" cy="808990"/>
+            <wp:effectExtent l="0" t="0" r="0" b="0"/>
+            <wp:docPr id="5" name="Picture 5"/>
+            <wp:cNvGraphicFramePr>
+              <a:graphicFrameLocks xmlns:a="http://schemas.openxmlformats.org/drawingml/2006/main" noChangeAspect="1"/>
+            </wp:cNvGraphicFramePr>
+            <a:graphic xmlns:a="http://schemas.openxmlformats.org/drawingml/2006/main">
+              <a:graphicData uri="http://schemas.openxmlformats.org/drawingml/2006/picture">
+                <pic:pic xmlns:pic="http://schemas.openxmlformats.org/drawingml/2006/picture">
+                  <pic:nvPicPr>
+                    <pic:cNvPr id="1" name=""/>
+                    <pic:cNvPicPr/>
+                  </pic:nvPicPr>
+                  <pic:blipFill>
+                    <a:blip r:embed="rId18"/>
+                    <a:stretch>
+                      <a:fillRect/>
+                    </a:stretch>
+                  </pic:blipFill>
+                  <pic:spPr>
+                    <a:xfrm>
+                      <a:off x="0" y="0"/>
+                      <a:ext cx="5943600" cy="808990"/>
+                    </a:xfrm>
+                    <a:prstGeom prst="rect">
+                      <a:avLst/>
+                    </a:prstGeom>
+                  </pic:spPr>
+                </pic:pic>
+              </a:graphicData>
+            </a:graphic>
+          </wp:inline>
+        </w:drawing>
+      </w:r>
+    </w:p>
+    <w:p>
+      <w:pPr>
+        <w:rPr>
+          <w:b/>
+          <w:bCs/>
+        </w:rPr>
+      </w:pPr>
+      <w:r>
+        <w:rPr>
+          <w:b/>
+          <w:bCs/>
+        </w:rPr>
+        <w:lastRenderedPageBreak/>
+        <w:t xml:space="preserve">   </w:t>
+      </w:r>
+      <w:r>
+        <w:rPr>
+          <w:b/>
+          <w:bCs/>
+        </w:rPr>
+        <w:t xml:space="preserve">Zookeeper-server-start.bat </w:t>
+      </w:r>
+      <w:proofErr w:type="spellStart"/>
+      <w:proofErr w:type="gramStart"/>
+      <w:r>
+        <w:rPr>
+          <w:b/>
+          <w:bCs/>
+        </w:rPr>
+        <w:t>zookeeper.properties</w:t>
+      </w:r>
+      <w:proofErr w:type="spellEnd"/>
+      <w:proofErr w:type="gramEnd"/>
+    </w:p>
+    <w:p>
+      <w:r>
+        <w:t>5</w:t>
+      </w:r>
+      <w:r>
+        <w:t xml:space="preserve">. </w:t>
+      </w:r>
+      <w:r>
+        <w:t xml:space="preserve">Start </w:t>
+      </w:r>
+      <w:proofErr w:type="spellStart"/>
+      <w:r>
+        <w:t>kafka</w:t>
+      </w:r>
+      <w:proofErr w:type="spellEnd"/>
+      <w:r>
+        <w:t xml:space="preserve"> server</w:t>
+      </w:r>
+    </w:p>
+    <w:p>
+      <w:pPr>
+        <w:rPr>
+          <w:b/>
+          <w:bCs/>
+        </w:rPr>
+      </w:pPr>
+      <w:r>
+        <w:rPr>
+          <w:b/>
+          <w:bCs/>
+        </w:rPr>
+        <w:t xml:space="preserve">Kafka-server-start.bat </w:t>
+      </w:r>
+      <w:proofErr w:type="spellStart"/>
+      <w:proofErr w:type="gramStart"/>
+      <w:r>
+        <w:rPr>
+          <w:b/>
+          <w:bCs/>
+        </w:rPr>
+        <w:t>server.properties</w:t>
+      </w:r>
+      <w:proofErr w:type="spellEnd"/>
+      <w:proofErr w:type="gramEnd"/>
+    </w:p>
+    <w:p>
+      <w:pPr>
+        <w:rPr>
+          <w:b/>
+          <w:bCs/>
+        </w:rPr>
+      </w:pPr>
+      <w:r>
+        <w:rPr>
+          <w:noProof/>
+        </w:rPr>
+        <w:drawing>
+          <wp:inline distT="0" distB="0" distL="0" distR="0" wp14:anchorId="616BEE41" wp14:editId="73BBBDAF">
+            <wp:extent cx="5943600" cy="2535555"/>
+            <wp:effectExtent l="0" t="0" r="0" b="0"/>
+            <wp:docPr id="12" name="Picture 12"/>
+            <wp:cNvGraphicFramePr>
+              <a:graphicFrameLocks xmlns:a="http://schemas.openxmlformats.org/drawingml/2006/main" noChangeAspect="1"/>
+            </wp:cNvGraphicFramePr>
+            <a:graphic xmlns:a="http://schemas.openxmlformats.org/drawingml/2006/main">
+              <a:graphicData uri="http://schemas.openxmlformats.org/drawingml/2006/picture">
+                <pic:pic xmlns:pic="http://schemas.openxmlformats.org/drawingml/2006/picture">
+                  <pic:nvPicPr>
+                    <pic:cNvPr id="1" name=""/>
+                    <pic:cNvPicPr/>
+                  </pic:nvPicPr>
+                  <pic:blipFill>
+                    <a:blip r:embed="rId19"/>
+                    <a:stretch>
+                      <a:fillRect/>
+                    </a:stretch>
+                  </pic:blipFill>
+                  <pic:spPr>
+                    <a:xfrm>
+                      <a:off x="0" y="0"/>
+                      <a:ext cx="5943600" cy="2535555"/>
+                    </a:xfrm>
+                    <a:prstGeom prst="rect">
+                      <a:avLst/>
+                    </a:prstGeom>
+                  </pic:spPr>
+                </pic:pic>
+              </a:graphicData>
+            </a:graphic>
+          </wp:inline>
+        </w:drawing>
+      </w:r>
+    </w:p>
+    <w:p/>
+    <w:p>
+      <w:r>
+        <w:t>6.</w:t>
+      </w:r>
+      <w:r>
+        <w:t>Create a topic</w:t>
+      </w:r>
+    </w:p>
+    <w:p>
+      <w:r>
+        <w:rPr>
+          <w:noProof/>
+        </w:rPr>
+        <w:drawing>
+          <wp:inline distT="0" distB="0" distL="0" distR="0" wp14:anchorId="173035E3" wp14:editId="0C6ED5C7">
+            <wp:extent cx="6991350" cy="1057275"/>
+            <wp:effectExtent l="0" t="0" r="0" b="9525"/>
+            <wp:docPr id="17" name="Picture 17"/>
+            <wp:cNvGraphicFramePr>
+              <a:graphicFrameLocks xmlns:a="http://schemas.openxmlformats.org/drawingml/2006/main" noChangeAspect="1"/>
+            </wp:cNvGraphicFramePr>
+            <a:graphic xmlns:a="http://schemas.openxmlformats.org/drawingml/2006/main">
+              <a:graphicData uri="http://schemas.openxmlformats.org/drawingml/2006/picture">
+                <pic:pic xmlns:pic="http://schemas.openxmlformats.org/drawingml/2006/picture">
+                  <pic:nvPicPr>
+                    <pic:cNvPr id="1" name=""/>
+                    <pic:cNvPicPr/>
+                  </pic:nvPicPr>
+                  <pic:blipFill>
+                    <a:blip r:embed="rId20"/>
+                    <a:stretch>
+                      <a:fillRect/>
+                    </a:stretch>
+                  </pic:blipFill>
+                  <pic:spPr>
+                    <a:xfrm>
+                      <a:off x="0" y="0"/>
+                      <a:ext cx="6991350" cy="1057275"/>
+                    </a:xfrm>
+                    <a:prstGeom prst="rect">
+                      <a:avLst/>
+                    </a:prstGeom>
+                  </pic:spPr>
+                </pic:pic>
+              </a:graphicData>
+            </a:graphic>
+          </wp:inline>
+        </w:drawing>
+      </w:r>
+    </w:p>
+    <w:p>
+      <w:r>
+        <w:t xml:space="preserve">List </w:t>
+      </w:r>
+      <w:proofErr w:type="spellStart"/>
+      <w:r>
+        <w:t>kafka</w:t>
+      </w:r>
+      <w:proofErr w:type="spellEnd"/>
+      <w:r>
+        <w:t xml:space="preserve"> topics</w:t>
+      </w:r>
+    </w:p>
+    <w:p>
+      <w:pPr>
+        <w:rPr>
+          <w:b/>
+          <w:bCs/>
+        </w:rPr>
+      </w:pPr>
+      <w:r>
+        <w:rPr>
+          <w:b/>
+          <w:bCs/>
+        </w:rPr>
+        <w:t>Kafka-topics –list –zookeeper localhost:2021</w:t>
+      </w:r>
+    </w:p>
+    <w:p>
+      <w:r>
+        <w:rPr>
+          <w:noProof/>
+        </w:rPr>
+        <w:drawing>
+          <wp:inline distT="0" distB="0" distL="0" distR="0" wp14:anchorId="499A183A" wp14:editId="37A0332D">
+            <wp:extent cx="5762625" cy="485775"/>
+            <wp:effectExtent l="0" t="0" r="9525" b="9525"/>
+            <wp:docPr id="18" name="Picture 18"/>
+            <wp:cNvGraphicFramePr>
+              <a:graphicFrameLocks xmlns:a="http://schemas.openxmlformats.org/drawingml/2006/main" noChangeAspect="1"/>
+            </wp:cNvGraphicFramePr>
+            <a:graphic xmlns:a="http://schemas.openxmlformats.org/drawingml/2006/main">
+              <a:graphicData uri="http://schemas.openxmlformats.org/drawingml/2006/picture">
+                <pic:pic xmlns:pic="http://schemas.openxmlformats.org/drawingml/2006/picture">
+                  <pic:nvPicPr>
+                    <pic:cNvPr id="1" name=""/>
+                    <pic:cNvPicPr/>
+                  </pic:nvPicPr>
+                  <pic:blipFill>
+                    <a:blip r:embed="rId21"/>
+                    <a:stretch>
+                      <a:fillRect/>
+                    </a:stretch>
+                  </pic:blipFill>
+                  <pic:spPr>
+                    <a:xfrm>
+                      <a:off x="0" y="0"/>
+                      <a:ext cx="5762625" cy="485775"/>
+                    </a:xfrm>
+                    <a:prstGeom prst="rect">
+                      <a:avLst/>
+                    </a:prstGeom>
+                  </pic:spPr>
+                </pic:pic>
+              </a:graphicData>
+            </a:graphic>
+          </wp:inline>
+        </w:drawing>
+      </w:r>
+    </w:p>
+    <w:p>
+      <w:r>
+        <w:t xml:space="preserve">7.Create </w:t>
+      </w:r>
+      <w:proofErr w:type="spellStart"/>
+      <w:r>
+        <w:t>kafka</w:t>
+      </w:r>
+      <w:proofErr w:type="spellEnd"/>
+      <w:r>
+        <w:t xml:space="preserve"> producer and publish to the topic which we created</w:t>
+      </w:r>
+    </w:p>
+    <w:p>
+      <w:pPr>
+        <w:rPr>
+          <w:b/>
+          <w:bCs/>
+          <w:color w:val="000000" w:themeColor="text1"/>
+        </w:rPr>
+      </w:pPr>
+      <w:r>
+        <w:rPr>
+          <w:b/>
+          <w:bCs/>
+          <w:color w:val="000000" w:themeColor="text1"/>
+        </w:rPr>
+        <w:t>Kafka-console-producer.bat   –broker-list localhost:</w:t>
+      </w:r>
+      <w:r>
+        <w:rPr>
+          <w:b/>
+          <w:bCs/>
+          <w:color w:val="000000" w:themeColor="text1"/>
+        </w:rPr>
+        <w:t xml:space="preserve">9092 topic </w:t>
+      </w:r>
+      <w:proofErr w:type="spellStart"/>
+      <w:r>
+        <w:rPr>
+          <w:b/>
+          <w:bCs/>
+          <w:color w:val="000000" w:themeColor="text1"/>
+        </w:rPr>
+        <w:t>first_kafka_topic</w:t>
+      </w:r>
+      <w:proofErr w:type="spellEnd"/>
+    </w:p>
     <w:sectPr>
       <w:pgSz w:w="12240" w:h="15840"/>
       <w:pgMar w:top="1440" w:right="1440" w:bottom="1440" w:left="1440" w:header="720" w:footer="720" w:gutter="0"/>
@@ -1313,6 +1726,95 @@
 <file path=word/numbering.xml><?xml version="1.0" encoding="utf-8"?>
 <w:numbering xmlns:wpc="http://schemas.microsoft.com/office/word/2010/wordprocessingCanvas" xmlns:cx="http://schemas.microsoft.com/office/drawing/2014/chartex" xmlns:cx1="http://schemas.microsoft.com/office/drawing/2015/9/8/chartex" xmlns:cx2="http://schemas.microsoft.com/office/drawing/2015/10/21/chartex" xmlns:cx3="http://schemas.microsoft.com/office/drawing/2016/5/9/chartex" xmlns:cx4="http://schemas.microsoft.com/office/drawing/2016/5/10/chartex" xmlns:cx5="http://schemas.microsoft.com/office/drawing/2016/5/11/chartex" xmlns:cx6="http://schemas.microsoft.com/office/drawing/2016/5/12/chartex" xmlns:cx7="http://schemas.microsoft.com/office/drawing/2016/5/13/chartex" xmlns:cx8="http://schemas.microsoft.com/office/drawing/2016/5/14/chartex" xmlns:mc="http://schemas.openxmlformats.org/markup-compatibility/2006" xmlns:aink="http://schemas.microsoft.com/office/drawing/2016/ink" xmlns:am3d="http://schemas.microsoft.com/office/drawing/2017/model3d" xmlns:o="urn:schemas-microsoft-com:office:office" xmlns:r="http://schemas.openxmlformats.org/officeDocument/2006/relationships" xmlns:m="http://schemas.openxmlformats.org/officeDocument/2006/math" xmlns:v="urn:schemas-microsoft-com:vml" xmlns:wp14="http://schemas.microsoft.com/office/word/2010/wordprocessingDrawing" xmlns:wp="http://schemas.openxmlformats.org/drawingml/2006/wordprocessingDrawing" xmlns:w10="urn:schemas-microsoft-com:office:word" xmlns:w="http://schemas.openxmlformats.org/wordprocessingml/2006/main" xmlns:w14="http://schemas.microsoft.com/office/word/2010/wordml" xmlns:w15="http://schemas.microsoft.com/office/word/2012/wordml" xmlns:w16cex="http://schemas.microsoft.com/office/word/2018/wordml/cex" xmlns:w16cid="http://schemas.microsoft.com/office/word/2016/wordml/cid" xmlns:w16="http://schemas.microsoft.com/office/word/2018/wordml" xmlns:w16se="http://schemas.microsoft.com/office/word/2015/wordml/symex" xmlns:wpg="http://schemas.microsoft.com/office/word/2010/wordprocessingGroup" xmlns:wpi="http://schemas.microsoft.com/office/word/2010/wordprocessingInk" xmlns:wne="http://schemas.microsoft.com/office/word/2006/wordml" xmlns:wps="http://schemas.microsoft.com/office/word/2010/wordprocessingShape" mc:Ignorable="w14 w15 w16se w16cid w16 w16cex wp14">
   <w:abstractNum w:abstractNumId="0" w15:restartNumberingAfterBreak="0">
+    <w:nsid w:val="1CF52CEC"/>
+    <w:multiLevelType w:val="hybridMultilevel"/>
+    <w:tmpl w:val="9CA25BD6"/>
+    <w:lvl w:ilvl="0" w:tplc="04090011">
+      <w:start w:val="1"/>
+      <w:numFmt w:val="decimal"/>
+      <w:lvlText w:val="%1)"/>
+      <w:lvlJc w:val="left"/>
+      <w:pPr>
+        <w:ind w:left="720" w:hanging="360"/>
+      </w:pPr>
+      <w:rPr>
+        <w:rFonts w:hint="default"/>
+      </w:rPr>
+    </w:lvl>
+    <w:lvl w:ilvl="1" w:tplc="04090019" w:tentative="1">
+      <w:start w:val="1"/>
+      <w:numFmt w:val="lowerLetter"/>
+      <w:lvlText w:val="%2."/>
+      <w:lvlJc w:val="left"/>
+      <w:pPr>
+        <w:ind w:left="1440" w:hanging="360"/>
+      </w:pPr>
+    </w:lvl>
+    <w:lvl w:ilvl="2" w:tplc="0409001B" w:tentative="1">
+      <w:start w:val="1"/>
+      <w:numFmt w:val="lowerRoman"/>
+      <w:lvlText w:val="%3."/>
+      <w:lvlJc w:val="right"/>
+      <w:pPr>
+        <w:ind w:left="2160" w:hanging="180"/>
+      </w:pPr>
+    </w:lvl>
+    <w:lvl w:ilvl="3" w:tplc="0409000F" w:tentative="1">
+      <w:start w:val="1"/>
+      <w:numFmt w:val="decimal"/>
+      <w:lvlText w:val="%4."/>
+      <w:lvlJc w:val="left"/>
+      <w:pPr>
+        <w:ind w:left="2880" w:hanging="360"/>
+      </w:pPr>
+    </w:lvl>
+    <w:lvl w:ilvl="4" w:tplc="04090019" w:tentative="1">
+      <w:start w:val="1"/>
+      <w:numFmt w:val="lowerLetter"/>
+      <w:lvlText w:val="%5."/>
+      <w:lvlJc w:val="left"/>
+      <w:pPr>
+        <w:ind w:left="3600" w:hanging="360"/>
+      </w:pPr>
+    </w:lvl>
+    <w:lvl w:ilvl="5" w:tplc="0409001B" w:tentative="1">
+      <w:start w:val="1"/>
+      <w:numFmt w:val="lowerRoman"/>
+      <w:lvlText w:val="%6."/>
+      <w:lvlJc w:val="right"/>
+      <w:pPr>
+        <w:ind w:left="4320" w:hanging="180"/>
+      </w:pPr>
+    </w:lvl>
+    <w:lvl w:ilvl="6" w:tplc="0409000F" w:tentative="1">
+      <w:start w:val="1"/>
+      <w:numFmt w:val="decimal"/>
+      <w:lvlText w:val="%7."/>
+      <w:lvlJc w:val="left"/>
+      <w:pPr>
+        <w:ind w:left="5040" w:hanging="360"/>
+      </w:pPr>
+    </w:lvl>
+    <w:lvl w:ilvl="7" w:tplc="04090019" w:tentative="1">
+      <w:start w:val="1"/>
+      <w:numFmt w:val="lowerLetter"/>
+      <w:lvlText w:val="%8."/>
+      <w:lvlJc w:val="left"/>
+      <w:pPr>
+        <w:ind w:left="5760" w:hanging="360"/>
+      </w:pPr>
+    </w:lvl>
+    <w:lvl w:ilvl="8" w:tplc="0409001B" w:tentative="1">
+      <w:start w:val="1"/>
+      <w:numFmt w:val="lowerRoman"/>
+      <w:lvlText w:val="%9."/>
+      <w:lvlJc w:val="right"/>
+      <w:pPr>
+        <w:ind w:left="6480" w:hanging="180"/>
+      </w:pPr>
+    </w:lvl>
+  </w:abstractNum>
+  <w:abstractNum w:abstractNumId="1" w15:restartNumberingAfterBreak="0">
     <w:nsid w:val="27290997"/>
     <w:multiLevelType w:val="hybridMultilevel"/>
     <w:tmpl w:val="13002A48"/>
@@ -1401,8 +1903,195 @@
       </w:pPr>
     </w:lvl>
   </w:abstractNum>
+  <w:abstractNum w:abstractNumId="2" w15:restartNumberingAfterBreak="0">
+    <w:nsid w:val="3B8A6999"/>
+    <w:multiLevelType w:val="hybridMultilevel"/>
+    <w:tmpl w:val="4A5E7BA2"/>
+    <w:lvl w:ilvl="0" w:tplc="04090011">
+      <w:start w:val="1"/>
+      <w:numFmt w:val="decimal"/>
+      <w:lvlText w:val="%1)"/>
+      <w:lvlJc w:val="left"/>
+      <w:pPr>
+        <w:ind w:left="720" w:hanging="360"/>
+      </w:pPr>
+      <w:rPr>
+        <w:rFonts w:hint="default"/>
+      </w:rPr>
+    </w:lvl>
+    <w:lvl w:ilvl="1" w:tplc="04090019" w:tentative="1">
+      <w:start w:val="1"/>
+      <w:numFmt w:val="lowerLetter"/>
+      <w:lvlText w:val="%2."/>
+      <w:lvlJc w:val="left"/>
+      <w:pPr>
+        <w:ind w:left="1440" w:hanging="360"/>
+      </w:pPr>
+    </w:lvl>
+    <w:lvl w:ilvl="2" w:tplc="0409001B" w:tentative="1">
+      <w:start w:val="1"/>
+      <w:numFmt w:val="lowerRoman"/>
+      <w:lvlText w:val="%3."/>
+      <w:lvlJc w:val="right"/>
+      <w:pPr>
+        <w:ind w:left="2160" w:hanging="180"/>
+      </w:pPr>
+    </w:lvl>
+    <w:lvl w:ilvl="3" w:tplc="0409000F" w:tentative="1">
+      <w:start w:val="1"/>
+      <w:numFmt w:val="decimal"/>
+      <w:lvlText w:val="%4."/>
+      <w:lvlJc w:val="left"/>
+      <w:pPr>
+        <w:ind w:left="2880" w:hanging="360"/>
+      </w:pPr>
+    </w:lvl>
+    <w:lvl w:ilvl="4" w:tplc="04090019" w:tentative="1">
+      <w:start w:val="1"/>
+      <w:numFmt w:val="lowerLetter"/>
+      <w:lvlText w:val="%5."/>
+      <w:lvlJc w:val="left"/>
+      <w:pPr>
+        <w:ind w:left="3600" w:hanging="360"/>
+      </w:pPr>
+    </w:lvl>
+    <w:lvl w:ilvl="5" w:tplc="0409001B" w:tentative="1">
+      <w:start w:val="1"/>
+      <w:numFmt w:val="lowerRoman"/>
+      <w:lvlText w:val="%6."/>
+      <w:lvlJc w:val="right"/>
+      <w:pPr>
+        <w:ind w:left="4320" w:hanging="180"/>
+      </w:pPr>
+    </w:lvl>
+    <w:lvl w:ilvl="6" w:tplc="0409000F" w:tentative="1">
+      <w:start w:val="1"/>
+      <w:numFmt w:val="decimal"/>
+      <w:lvlText w:val="%7."/>
+      <w:lvlJc w:val="left"/>
+      <w:pPr>
+        <w:ind w:left="5040" w:hanging="360"/>
+      </w:pPr>
+    </w:lvl>
+    <w:lvl w:ilvl="7" w:tplc="04090019" w:tentative="1">
+      <w:start w:val="1"/>
+      <w:numFmt w:val="lowerLetter"/>
+      <w:lvlText w:val="%8."/>
+      <w:lvlJc w:val="left"/>
+      <w:pPr>
+        <w:ind w:left="5760" w:hanging="360"/>
+      </w:pPr>
+    </w:lvl>
+    <w:lvl w:ilvl="8" w:tplc="0409001B" w:tentative="1">
+      <w:start w:val="1"/>
+      <w:numFmt w:val="lowerRoman"/>
+      <w:lvlText w:val="%9."/>
+      <w:lvlJc w:val="right"/>
+      <w:pPr>
+        <w:ind w:left="6480" w:hanging="180"/>
+      </w:pPr>
+    </w:lvl>
+  </w:abstractNum>
+  <w:abstractNum w:abstractNumId="3" w15:restartNumberingAfterBreak="0">
+    <w:nsid w:val="573F544E"/>
+    <w:multiLevelType w:val="hybridMultilevel"/>
+    <w:tmpl w:val="DCC2781C"/>
+    <w:lvl w:ilvl="0" w:tplc="0409000F">
+      <w:start w:val="1"/>
+      <w:numFmt w:val="decimal"/>
+      <w:lvlText w:val="%1."/>
+      <w:lvlJc w:val="left"/>
+      <w:pPr>
+        <w:ind w:left="720" w:hanging="360"/>
+      </w:pPr>
+      <w:rPr>
+        <w:rFonts w:hint="default"/>
+      </w:rPr>
+    </w:lvl>
+    <w:lvl w:ilvl="1" w:tplc="04090019" w:tentative="1">
+      <w:start w:val="1"/>
+      <w:numFmt w:val="lowerLetter"/>
+      <w:lvlText w:val="%2."/>
+      <w:lvlJc w:val="left"/>
+      <w:pPr>
+        <w:ind w:left="1440" w:hanging="360"/>
+      </w:pPr>
+    </w:lvl>
+    <w:lvl w:ilvl="2" w:tplc="0409001B" w:tentative="1">
+      <w:start w:val="1"/>
+      <w:numFmt w:val="lowerRoman"/>
+      <w:lvlText w:val="%3."/>
+      <w:lvlJc w:val="right"/>
+      <w:pPr>
+        <w:ind w:left="2160" w:hanging="180"/>
+      </w:pPr>
+    </w:lvl>
+    <w:lvl w:ilvl="3" w:tplc="0409000F" w:tentative="1">
+      <w:start w:val="1"/>
+      <w:numFmt w:val="decimal"/>
+      <w:lvlText w:val="%4."/>
+      <w:lvlJc w:val="left"/>
+      <w:pPr>
+        <w:ind w:left="2880" w:hanging="360"/>
+      </w:pPr>
+    </w:lvl>
+    <w:lvl w:ilvl="4" w:tplc="04090019" w:tentative="1">
+      <w:start w:val="1"/>
+      <w:numFmt w:val="lowerLetter"/>
+      <w:lvlText w:val="%5."/>
+      <w:lvlJc w:val="left"/>
+      <w:pPr>
+        <w:ind w:left="3600" w:hanging="360"/>
+      </w:pPr>
+    </w:lvl>
+    <w:lvl w:ilvl="5" w:tplc="0409001B" w:tentative="1">
+      <w:start w:val="1"/>
+      <w:numFmt w:val="lowerRoman"/>
+      <w:lvlText w:val="%6."/>
+      <w:lvlJc w:val="right"/>
+      <w:pPr>
+        <w:ind w:left="4320" w:hanging="180"/>
+      </w:pPr>
+    </w:lvl>
+    <w:lvl w:ilvl="6" w:tplc="0409000F" w:tentative="1">
+      <w:start w:val="1"/>
+      <w:numFmt w:val="decimal"/>
+      <w:lvlText w:val="%7."/>
+      <w:lvlJc w:val="left"/>
+      <w:pPr>
+        <w:ind w:left="5040" w:hanging="360"/>
+      </w:pPr>
+    </w:lvl>
+    <w:lvl w:ilvl="7" w:tplc="04090019" w:tentative="1">
+      <w:start w:val="1"/>
+      <w:numFmt w:val="lowerLetter"/>
+      <w:lvlText w:val="%8."/>
+      <w:lvlJc w:val="left"/>
+      <w:pPr>
+        <w:ind w:left="5760" w:hanging="360"/>
+      </w:pPr>
+    </w:lvl>
+    <w:lvl w:ilvl="8" w:tplc="0409001B" w:tentative="1">
+      <w:start w:val="1"/>
+      <w:numFmt w:val="lowerRoman"/>
+      <w:lvlText w:val="%9."/>
+      <w:lvlJc w:val="right"/>
+      <w:pPr>
+        <w:ind w:left="6480" w:hanging="180"/>
+      </w:pPr>
+    </w:lvl>
+  </w:abstractNum>
   <w:num w:numId="1">
+    <w:abstractNumId w:val="1"/>
+  </w:num>
+  <w:num w:numId="2">
+    <w:abstractNumId w:val="2"/>
+  </w:num>
+  <w:num w:numId="3">
     <w:abstractNumId w:val="0"/>
+  </w:num>
+  <w:num w:numId="4">
+    <w:abstractNumId w:val="3"/>
   </w:num>
 </w:numbering>
 </file>

</xml_diff>

<commit_message>
consumer startd consuming messages.
</commit_message>
<xml_diff>
--- a/code/twitter.docx
+++ b/code/twitter.docx
@@ -1180,12 +1180,10 @@
     </w:p>
     <w:p>
       <w:proofErr w:type="spellStart"/>
-      <w:proofErr w:type="gramStart"/>
       <w:r>
         <w:t>Note:window</w:t>
       </w:r>
       <w:proofErr w:type="spellEnd"/>
-      <w:proofErr w:type="gramEnd"/>
       <w:r>
         <w:t xml:space="preserve"> is of 2 minutes in length and sliding interval of 1 minutes</w:t>
       </w:r>
@@ -1281,7 +1279,21 @@
     </w:p>
     <w:p/>
     <w:p>
-      <w:r>
+      <w:pPr>
+        <w:rPr>
+          <w:b/>
+          <w:bCs/>
+          <w:sz w:val="28"/>
+          <w:szCs w:val="28"/>
+        </w:rPr>
+      </w:pPr>
+      <w:r>
+        <w:rPr>
+          <w:b/>
+          <w:bCs/>
+          <w:sz w:val="28"/>
+          <w:szCs w:val="28"/>
+        </w:rPr>
         <w:t>KAFKA</w:t>
       </w:r>
     </w:p>
@@ -1440,7 +1452,6 @@
         <w:t xml:space="preserve">Zookeeper-server-start.bat </w:t>
       </w:r>
       <w:proofErr w:type="spellStart"/>
-      <w:proofErr w:type="gramStart"/>
       <w:r>
         <w:rPr>
           <w:b/>
@@ -1449,7 +1460,6 @@
         <w:t>zookeeper.properties</w:t>
       </w:r>
       <w:proofErr w:type="spellEnd"/>
-      <w:proofErr w:type="gramEnd"/>
     </w:p>
     <w:p>
       <w:r>
@@ -1485,7 +1495,6 @@
         <w:t xml:space="preserve">Kafka-server-start.bat </w:t>
       </w:r>
       <w:proofErr w:type="spellStart"/>
-      <w:proofErr w:type="gramStart"/>
       <w:r>
         <w:rPr>
           <w:b/>
@@ -1494,7 +1503,6 @@
         <w:t>server.properties</w:t>
       </w:r>
       <w:proofErr w:type="spellEnd"/>
-      <w:proofErr w:type="gramEnd"/>
     </w:p>
     <w:p>
       <w:pPr>
@@ -1679,31 +1687,76 @@
       </w:r>
     </w:p>
     <w:p>
-      <w:pPr>
-        <w:rPr>
-          <w:b/>
-          <w:bCs/>
-          <w:color w:val="000000" w:themeColor="text1"/>
-        </w:rPr>
-      </w:pPr>
-      <w:r>
-        <w:rPr>
-          <w:b/>
-          <w:bCs/>
-          <w:color w:val="000000" w:themeColor="text1"/>
-        </w:rPr>
-        <w:t>Kafka-console-producer.bat   –broker-list localhost:</w:t>
-      </w:r>
-      <w:r>
-        <w:rPr>
-          <w:b/>
-          <w:bCs/>
-          <w:color w:val="000000" w:themeColor="text1"/>
-        </w:rPr>
-        <w:t xml:space="preserve">9092 topic </w:t>
+      <w:r>
+        <w:t xml:space="preserve">9092 is our </w:t>
       </w:r>
       <w:proofErr w:type="spellStart"/>
       <w:r>
+        <w:t>kafka</w:t>
+      </w:r>
+      <w:proofErr w:type="spellEnd"/>
+      <w:r>
+        <w:t xml:space="preserve"> broker</w:t>
+      </w:r>
+    </w:p>
+    <w:p>
+      <w:pPr>
+        <w:rPr>
+          <w:b/>
+          <w:bCs/>
+          <w:color w:val="000000" w:themeColor="text1"/>
+        </w:rPr>
+      </w:pPr>
+      <w:r>
+        <w:rPr>
+          <w:b/>
+          <w:bCs/>
+          <w:color w:val="000000" w:themeColor="text1"/>
+        </w:rPr>
+        <w:t xml:space="preserve">Kafka-console-producer.bat   </w:t>
+      </w:r>
+      <w:r>
+        <w:rPr>
+          <w:b/>
+          <w:bCs/>
+          <w:color w:val="000000" w:themeColor="text1"/>
+        </w:rPr>
+        <w:t>--</w:t>
+      </w:r>
+      <w:r>
+        <w:rPr>
+          <w:b/>
+          <w:bCs/>
+          <w:color w:val="000000" w:themeColor="text1"/>
+        </w:rPr>
+        <w:t>broker-list localhost:</w:t>
+      </w:r>
+      <w:r>
+        <w:rPr>
+          <w:b/>
+          <w:bCs/>
+          <w:color w:val="000000" w:themeColor="text1"/>
+        </w:rPr>
+        <w:t xml:space="preserve">9092 </w:t>
+      </w:r>
+      <w:r>
+        <w:rPr>
+          <w:b/>
+          <w:bCs/>
+          <w:color w:val="000000" w:themeColor="text1"/>
+        </w:rPr>
+        <w:t>--</w:t>
+      </w:r>
+      <w:r>
+        <w:rPr>
+          <w:b/>
+          <w:bCs/>
+          <w:color w:val="000000" w:themeColor="text1"/>
+        </w:rPr>
+        <w:t xml:space="preserve">topic </w:t>
+      </w:r>
+      <w:proofErr w:type="spellStart"/>
+      <w:r>
         <w:rPr>
           <w:b/>
           <w:bCs/>
@@ -1712,6 +1765,320 @@
         <w:t>first_kafka_topic</w:t>
       </w:r>
       <w:proofErr w:type="spellEnd"/>
+    </w:p>
+    <w:p>
+      <w:pPr>
+        <w:rPr>
+          <w:b/>
+          <w:bCs/>
+          <w:color w:val="000000" w:themeColor="text1"/>
+        </w:rPr>
+      </w:pPr>
+      <w:r>
+        <w:rPr>
+          <w:noProof/>
+        </w:rPr>
+        <w:lastRenderedPageBreak/>
+        <w:drawing>
+          <wp:inline distT="0" distB="0" distL="0" distR="0" wp14:anchorId="0A052CEB" wp14:editId="0398E547">
+            <wp:extent cx="5543550" cy="3381375"/>
+            <wp:effectExtent l="0" t="0" r="0" b="9525"/>
+            <wp:docPr id="19" name="Picture 19"/>
+            <wp:cNvGraphicFramePr>
+              <a:graphicFrameLocks xmlns:a="http://schemas.openxmlformats.org/drawingml/2006/main" noChangeAspect="1"/>
+            </wp:cNvGraphicFramePr>
+            <a:graphic xmlns:a="http://schemas.openxmlformats.org/drawingml/2006/main">
+              <a:graphicData uri="http://schemas.openxmlformats.org/drawingml/2006/picture">
+                <pic:pic xmlns:pic="http://schemas.openxmlformats.org/drawingml/2006/picture">
+                  <pic:nvPicPr>
+                    <pic:cNvPr id="1" name=""/>
+                    <pic:cNvPicPr/>
+                  </pic:nvPicPr>
+                  <pic:blipFill>
+                    <a:blip r:embed="rId22"/>
+                    <a:stretch>
+                      <a:fillRect/>
+                    </a:stretch>
+                  </pic:blipFill>
+                  <pic:spPr>
+                    <a:xfrm>
+                      <a:off x="0" y="0"/>
+                      <a:ext cx="5543550" cy="3381375"/>
+                    </a:xfrm>
+                    <a:prstGeom prst="rect">
+                      <a:avLst/>
+                    </a:prstGeom>
+                  </pic:spPr>
+                </pic:pic>
+              </a:graphicData>
+            </a:graphic>
+          </wp:inline>
+        </w:drawing>
+      </w:r>
+    </w:p>
+    <w:p>
+      <w:pPr>
+        <w:rPr>
+          <w:b/>
+          <w:bCs/>
+          <w:color w:val="000000" w:themeColor="text1"/>
+        </w:rPr>
+      </w:pPr>
+    </w:p>
+    <w:p>
+      <w:pPr>
+        <w:rPr>
+          <w:color w:val="000000" w:themeColor="text1"/>
+        </w:rPr>
+      </w:pPr>
+      <w:r>
+        <w:rPr>
+          <w:color w:val="000000" w:themeColor="text1"/>
+        </w:rPr>
+        <w:t xml:space="preserve">8. Create </w:t>
+      </w:r>
+      <w:proofErr w:type="spellStart"/>
+      <w:r>
+        <w:rPr>
+          <w:color w:val="000000" w:themeColor="text1"/>
+        </w:rPr>
+        <w:t>kafka</w:t>
+      </w:r>
+      <w:proofErr w:type="spellEnd"/>
+      <w:r>
+        <w:rPr>
+          <w:color w:val="000000" w:themeColor="text1"/>
+        </w:rPr>
+        <w:t xml:space="preserve"> consumer.</w:t>
+      </w:r>
+    </w:p>
+    <w:p>
+      <w:pPr>
+        <w:rPr>
+          <w:color w:val="000000" w:themeColor="text1"/>
+        </w:rPr>
+      </w:pPr>
+      <w:r>
+        <w:rPr>
+          <w:color w:val="000000" w:themeColor="text1"/>
+        </w:rPr>
+        <w:t xml:space="preserve">Note </w:t>
+      </w:r>
+      <w:r>
+        <w:rPr>
+          <w:color w:val="000000" w:themeColor="text1"/>
+        </w:rPr>
+        <w:t xml:space="preserve">1) We need to specify the bootstrap server. </w:t>
+      </w:r>
+    </w:p>
+    <w:p>
+      <w:pPr>
+        <w:rPr>
+          <w:color w:val="000000" w:themeColor="text1"/>
+        </w:rPr>
+      </w:pPr>
+      <w:r>
+        <w:rPr>
+          <w:color w:val="000000" w:themeColor="text1"/>
+        </w:rPr>
+        <w:t>we need message from the beginning.</w:t>
+      </w:r>
+    </w:p>
+    <w:p>
+      <w:pPr>
+        <w:rPr>
+          <w:b/>
+          <w:bCs/>
+          <w:color w:val="000000" w:themeColor="text1"/>
+        </w:rPr>
+      </w:pPr>
+      <w:r>
+        <w:rPr>
+          <w:b/>
+          <w:bCs/>
+          <w:color w:val="000000" w:themeColor="text1"/>
+        </w:rPr>
+        <w:t>Kafka-console-</w:t>
+      </w:r>
+      <w:r>
+        <w:rPr>
+          <w:b/>
+          <w:bCs/>
+          <w:color w:val="000000" w:themeColor="text1"/>
+        </w:rPr>
+        <w:t>consumer</w:t>
+      </w:r>
+      <w:r>
+        <w:rPr>
+          <w:b/>
+          <w:bCs/>
+          <w:color w:val="000000" w:themeColor="text1"/>
+        </w:rPr>
+        <w:t xml:space="preserve">.bat   </w:t>
+      </w:r>
+      <w:r>
+        <w:rPr>
+          <w:b/>
+          <w:bCs/>
+          <w:color w:val="000000" w:themeColor="text1"/>
+        </w:rPr>
+        <w:t>--</w:t>
+      </w:r>
+      <w:r>
+        <w:rPr>
+          <w:b/>
+          <w:bCs/>
+          <w:color w:val="000000" w:themeColor="text1"/>
+        </w:rPr>
+        <w:t>b</w:t>
+      </w:r>
+      <w:r>
+        <w:rPr>
+          <w:b/>
+          <w:bCs/>
+          <w:color w:val="000000" w:themeColor="text1"/>
+        </w:rPr>
+        <w:t>ootstrap-server</w:t>
+      </w:r>
+      <w:r>
+        <w:rPr>
+          <w:b/>
+          <w:bCs/>
+          <w:color w:val="000000" w:themeColor="text1"/>
+        </w:rPr>
+        <w:t xml:space="preserve"> localhost:9092 </w:t>
+      </w:r>
+      <w:r>
+        <w:rPr>
+          <w:b/>
+          <w:bCs/>
+          <w:color w:val="000000" w:themeColor="text1"/>
+        </w:rPr>
+        <w:t>--</w:t>
+      </w:r>
+      <w:r>
+        <w:rPr>
+          <w:b/>
+          <w:bCs/>
+          <w:color w:val="000000" w:themeColor="text1"/>
+        </w:rPr>
+        <w:t xml:space="preserve">topic </w:t>
+      </w:r>
+      <w:proofErr w:type="spellStart"/>
+      <w:r>
+        <w:rPr>
+          <w:b/>
+          <w:bCs/>
+          <w:color w:val="000000" w:themeColor="text1"/>
+        </w:rPr>
+        <w:t>first_kafka_topi</w:t>
+      </w:r>
+      <w:r>
+        <w:rPr>
+          <w:b/>
+          <w:bCs/>
+          <w:color w:val="000000" w:themeColor="text1"/>
+        </w:rPr>
+        <w:t>c</w:t>
+      </w:r>
+      <w:proofErr w:type="spellEnd"/>
+      <w:r>
+        <w:rPr>
+          <w:b/>
+          <w:bCs/>
+          <w:color w:val="000000" w:themeColor="text1"/>
+        </w:rPr>
+        <w:t xml:space="preserve"> </w:t>
+      </w:r>
+      <w:r>
+        <w:rPr>
+          <w:b/>
+          <w:bCs/>
+          <w:color w:val="000000" w:themeColor="text1"/>
+        </w:rPr>
+        <w:t xml:space="preserve"> </w:t>
+      </w:r>
+      <w:r>
+        <w:rPr>
+          <w:b/>
+          <w:bCs/>
+          <w:color w:val="000000" w:themeColor="text1"/>
+        </w:rPr>
+        <w:t>--from-beginning</w:t>
+      </w:r>
+    </w:p>
+    <w:p>
+      <w:pPr>
+        <w:rPr>
+          <w:b/>
+          <w:bCs/>
+          <w:color w:val="000000" w:themeColor="text1"/>
+        </w:rPr>
+      </w:pPr>
+      <w:r>
+        <w:rPr>
+          <w:b/>
+          <w:bCs/>
+          <w:color w:val="000000" w:themeColor="text1"/>
+        </w:rPr>
+        <w:t>Output</w:t>
+      </w:r>
+    </w:p>
+    <w:p>
+      <w:pPr>
+        <w:rPr>
+          <w:b/>
+          <w:bCs/>
+          <w:color w:val="000000" w:themeColor="text1"/>
+        </w:rPr>
+      </w:pPr>
+      <w:r>
+        <w:rPr>
+          <w:noProof/>
+        </w:rPr>
+        <w:drawing>
+          <wp:inline distT="0" distB="0" distL="0" distR="0" wp14:anchorId="446FB051" wp14:editId="36C787A0">
+            <wp:extent cx="5943600" cy="547370"/>
+            <wp:effectExtent l="0" t="0" r="0" b="5080"/>
+            <wp:docPr id="20" name="Picture 20"/>
+            <wp:cNvGraphicFramePr>
+              <a:graphicFrameLocks xmlns:a="http://schemas.openxmlformats.org/drawingml/2006/main" noChangeAspect="1"/>
+            </wp:cNvGraphicFramePr>
+            <a:graphic xmlns:a="http://schemas.openxmlformats.org/drawingml/2006/main">
+              <a:graphicData uri="http://schemas.openxmlformats.org/drawingml/2006/picture">
+                <pic:pic xmlns:pic="http://schemas.openxmlformats.org/drawingml/2006/picture">
+                  <pic:nvPicPr>
+                    <pic:cNvPr id="1" name=""/>
+                    <pic:cNvPicPr/>
+                  </pic:nvPicPr>
+                  <pic:blipFill>
+                    <a:blip r:embed="rId23"/>
+                    <a:stretch>
+                      <a:fillRect/>
+                    </a:stretch>
+                  </pic:blipFill>
+                  <pic:spPr>
+                    <a:xfrm>
+                      <a:off x="0" y="0"/>
+                      <a:ext cx="5943600" cy="547370"/>
+                    </a:xfrm>
+                    <a:prstGeom prst="rect">
+                      <a:avLst/>
+                    </a:prstGeom>
+                  </pic:spPr>
+                </pic:pic>
+              </a:graphicData>
+            </a:graphic>
+          </wp:inline>
+        </w:drawing>
+      </w:r>
+    </w:p>
+    <w:p>
+      <w:pPr>
+        <w:rPr>
+          <w:color w:val="000000" w:themeColor="text1"/>
+        </w:rPr>
+      </w:pPr>
     </w:p>
     <w:sectPr>
       <w:pgSz w:w="12240" w:h="15840"/>

</xml_diff>

<commit_message>
local changes has been added.
</commit_message>
<xml_diff>
--- a/code/twitter.docx
+++ b/code/twitter.docx
@@ -431,6 +431,12 @@
         <w:rPr>
           <w:noProof/>
         </w:rPr>
+        <w:t xml:space="preserve">Git </w:t>
+      </w:r>
+      <w:r>
+        <w:rPr>
+          <w:noProof/>
+        </w:rPr>
         <w:drawing>
           <wp:inline distT="0" distB="0" distL="0" distR="0" wp14:anchorId="44A76878" wp14:editId="655F91F7">
             <wp:extent cx="3533775" cy="3429000"/>
@@ -1180,10 +1186,12 @@
     </w:p>
     <w:p>
       <w:proofErr w:type="spellStart"/>
+      <w:proofErr w:type="gramStart"/>
       <w:r>
         <w:t>Note:window</w:t>
       </w:r>
       <w:proofErr w:type="spellEnd"/>
+      <w:proofErr w:type="gramEnd"/>
       <w:r>
         <w:t xml:space="preserve"> is of 2 minutes in length and sliding interval of 1 minutes</w:t>
       </w:r>
@@ -1452,6 +1460,7 @@
         <w:t xml:space="preserve">Zookeeper-server-start.bat </w:t>
       </w:r>
       <w:proofErr w:type="spellStart"/>
+      <w:proofErr w:type="gramStart"/>
       <w:r>
         <w:rPr>
           <w:b/>
@@ -1460,6 +1469,7 @@
         <w:t>zookeeper.properties</w:t>
       </w:r>
       <w:proofErr w:type="spellEnd"/>
+      <w:proofErr w:type="gramEnd"/>
     </w:p>
     <w:p>
       <w:r>
@@ -1495,6 +1505,7 @@
         <w:t xml:space="preserve">Kafka-server-start.bat </w:t>
       </w:r>
       <w:proofErr w:type="spellStart"/>
+      <w:proofErr w:type="gramStart"/>
       <w:r>
         <w:rPr>
           <w:b/>
@@ -1503,6 +1514,7 @@
         <w:t>server.properties</w:t>
       </w:r>
       <w:proofErr w:type="spellEnd"/>
+      <w:proofErr w:type="gramEnd"/>
     </w:p>
     <w:p>
       <w:pPr>
@@ -1971,7 +1983,16 @@
           <w:bCs/>
           <w:color w:val="000000" w:themeColor="text1"/>
         </w:rPr>
-        <w:t>first_kafka_topi</w:t>
+        <w:t>first_kafka_</w:t>
+      </w:r>
+      <w:proofErr w:type="gramStart"/>
+      <w:r>
+        <w:rPr>
+          <w:b/>
+          <w:bCs/>
+          <w:color w:val="000000" w:themeColor="text1"/>
+        </w:rPr>
+        <w:t>topi</w:t>
       </w:r>
       <w:r>
         <w:rPr>
@@ -2004,7 +2025,16 @@
           <w:bCs/>
           <w:color w:val="000000" w:themeColor="text1"/>
         </w:rPr>
-        <w:t>--from-beginning</w:t>
+        <w:t>--</w:t>
+      </w:r>
+      <w:proofErr w:type="gramEnd"/>
+      <w:r>
+        <w:rPr>
+          <w:b/>
+          <w:bCs/>
+          <w:color w:val="000000" w:themeColor="text1"/>
+        </w:rPr>
+        <w:t>from-beginning</w:t>
       </w:r>
     </w:p>
     <w:p>

</xml_diff>

<commit_message>
initial code has been added for tweets.
</commit_message>
<xml_diff>
--- a/code/twitter.docx
+++ b/code/twitter.docx
@@ -2110,6 +2110,208 @@
         </w:rPr>
       </w:pPr>
     </w:p>
+    <w:p>
+      <w:pPr>
+        <w:rPr>
+          <w:b/>
+          <w:bCs/>
+          <w:color w:val="000000" w:themeColor="text1"/>
+        </w:rPr>
+      </w:pPr>
+      <w:r>
+        <w:rPr>
+          <w:b/>
+          <w:bCs/>
+          <w:color w:val="000000" w:themeColor="text1"/>
+        </w:rPr>
+        <w:t>KAFKA TWEET PRODUCER</w:t>
+      </w:r>
+    </w:p>
+    <w:p>
+      <w:pPr>
+        <w:rPr>
+          <w:color w:val="000000" w:themeColor="text1"/>
+        </w:rPr>
+      </w:pPr>
+      <w:r>
+        <w:rPr>
+          <w:color w:val="000000" w:themeColor="text1"/>
+        </w:rPr>
+        <w:t xml:space="preserve">In this example we would be using a </w:t>
+      </w:r>
+      <w:proofErr w:type="spellStart"/>
+      <w:r>
+        <w:rPr>
+          <w:color w:val="000000" w:themeColor="text1"/>
+        </w:rPr>
+        <w:t>kafka</w:t>
+      </w:r>
+      <w:proofErr w:type="spellEnd"/>
+      <w:r>
+        <w:rPr>
+          <w:color w:val="000000" w:themeColor="text1"/>
+        </w:rPr>
+        <w:t xml:space="preserve"> producer to stream tweets.</w:t>
+      </w:r>
+    </w:p>
+    <w:p>
+      <w:pPr>
+        <w:rPr>
+          <w:color w:val="000000" w:themeColor="text1"/>
+        </w:rPr>
+      </w:pPr>
+      <w:r>
+        <w:rPr>
+          <w:color w:val="000000" w:themeColor="text1"/>
+        </w:rPr>
+        <w:t xml:space="preserve">Note: </w:t>
+      </w:r>
+    </w:p>
+    <w:p>
+      <w:pPr>
+        <w:pStyle w:val="ListParagraph"/>
+        <w:numPr>
+          <w:ilvl w:val="0"/>
+          <w:numId w:val="5"/>
+        </w:numPr>
+        <w:rPr>
+          <w:color w:val="000000" w:themeColor="text1"/>
+        </w:rPr>
+      </w:pPr>
+      <w:r>
+        <w:rPr>
+          <w:color w:val="000000" w:themeColor="text1"/>
+        </w:rPr>
+        <w:t xml:space="preserve">Here we are streaming the tweets from twitter to </w:t>
+      </w:r>
+      <w:proofErr w:type="spellStart"/>
+      <w:r>
+        <w:rPr>
+          <w:color w:val="000000" w:themeColor="text1"/>
+        </w:rPr>
+        <w:t>kafka</w:t>
+      </w:r>
+      <w:proofErr w:type="spellEnd"/>
+      <w:r>
+        <w:rPr>
+          <w:color w:val="000000" w:themeColor="text1"/>
+        </w:rPr>
+        <w:t xml:space="preserve"> producer</w:t>
+      </w:r>
+    </w:p>
+    <w:p>
+      <w:pPr>
+        <w:pStyle w:val="ListParagraph"/>
+        <w:numPr>
+          <w:ilvl w:val="0"/>
+          <w:numId w:val="5"/>
+        </w:numPr>
+        <w:rPr>
+          <w:color w:val="000000" w:themeColor="text1"/>
+        </w:rPr>
+      </w:pPr>
+      <w:r>
+        <w:rPr>
+          <w:color w:val="000000" w:themeColor="text1"/>
+        </w:rPr>
+        <w:t xml:space="preserve">We need to set up the </w:t>
+      </w:r>
+      <w:proofErr w:type="gramStart"/>
+      <w:r>
+        <w:rPr>
+          <w:color w:val="000000" w:themeColor="text1"/>
+        </w:rPr>
+        <w:t>tweets</w:t>
+      </w:r>
+      <w:proofErr w:type="gramEnd"/>
+      <w:r>
+        <w:rPr>
+          <w:color w:val="000000" w:themeColor="text1"/>
+        </w:rPr>
+        <w:t xml:space="preserve"> listener </w:t>
+      </w:r>
+    </w:p>
+    <w:p>
+      <w:pPr>
+        <w:pStyle w:val="ListParagraph"/>
+        <w:numPr>
+          <w:ilvl w:val="0"/>
+          <w:numId w:val="5"/>
+        </w:numPr>
+        <w:rPr>
+          <w:color w:val="000000" w:themeColor="text1"/>
+        </w:rPr>
+      </w:pPr>
+      <w:r>
+        <w:rPr>
+          <w:color w:val="000000" w:themeColor="text1"/>
+        </w:rPr>
+        <w:t>Tweets are received in the form of JSON</w:t>
+      </w:r>
+    </w:p>
+    <w:p>
+      <w:pPr>
+        <w:pStyle w:val="ListParagraph"/>
+        <w:numPr>
+          <w:ilvl w:val="0"/>
+          <w:numId w:val="5"/>
+        </w:numPr>
+        <w:rPr>
+          <w:color w:val="000000" w:themeColor="text1"/>
+        </w:rPr>
+      </w:pPr>
+      <w:r>
+        <w:rPr>
+          <w:color w:val="000000" w:themeColor="text1"/>
+        </w:rPr>
+        <w:t>We load the data to a python dictionary</w:t>
+      </w:r>
+    </w:p>
+    <w:p>
+      <w:pPr>
+        <w:pStyle w:val="ListParagraph"/>
+        <w:numPr>
+          <w:ilvl w:val="0"/>
+          <w:numId w:val="5"/>
+        </w:numPr>
+        <w:rPr>
+          <w:color w:val="000000" w:themeColor="text1"/>
+        </w:rPr>
+      </w:pPr>
+      <w:r>
+        <w:rPr>
+          <w:color w:val="000000" w:themeColor="text1"/>
+        </w:rPr>
+        <w:t>Split tweets into individual words and find the tweets which has hashtag</w:t>
+      </w:r>
+    </w:p>
+    <w:p>
+      <w:pPr>
+        <w:rPr>
+          <w:color w:val="000000" w:themeColor="text1"/>
+        </w:rPr>
+      </w:pPr>
+    </w:p>
+    <w:p>
+      <w:pPr>
+        <w:rPr>
+          <w:color w:val="000000" w:themeColor="text1"/>
+        </w:rPr>
+      </w:pPr>
+      <w:r>
+        <w:rPr>
+          <w:color w:val="000000" w:themeColor="text1"/>
+        </w:rPr>
+        <w:t xml:space="preserve"> </w:t>
+      </w:r>
+    </w:p>
+    <w:p>
+      <w:pPr>
+        <w:rPr>
+          <w:color w:val="000000" w:themeColor="text1"/>
+        </w:rPr>
+      </w:pPr>
+    </w:p>
     <w:sectPr>
       <w:pgSz w:w="12240" w:h="15840"/>
       <w:pgMar w:top="1440" w:right="1440" w:bottom="1440" w:left="1440" w:header="720" w:footer="720" w:gutter="0"/>
@@ -2478,6 +2680,118 @@
       </w:pPr>
     </w:lvl>
   </w:abstractNum>
+  <w:abstractNum w:abstractNumId="4" w15:restartNumberingAfterBreak="0">
+    <w:nsid w:val="622A3C78"/>
+    <w:multiLevelType w:val="hybridMultilevel"/>
+    <w:tmpl w:val="52BA2AD6"/>
+    <w:lvl w:ilvl="0" w:tplc="D9AE7A24">
+      <w:numFmt w:val="bullet"/>
+      <w:lvlText w:val=""/>
+      <w:lvlJc w:val="left"/>
+      <w:pPr>
+        <w:ind w:left="720" w:hanging="360"/>
+      </w:pPr>
+      <w:rPr>
+        <w:rFonts w:ascii="Symbol" w:eastAsiaTheme="minorHAnsi" w:hAnsi="Symbol" w:cstheme="minorBidi" w:hint="default"/>
+      </w:rPr>
+    </w:lvl>
+    <w:lvl w:ilvl="1" w:tplc="04090003" w:tentative="1">
+      <w:start w:val="1"/>
+      <w:numFmt w:val="bullet"/>
+      <w:lvlText w:val="o"/>
+      <w:lvlJc w:val="left"/>
+      <w:pPr>
+        <w:ind w:left="1440" w:hanging="360"/>
+      </w:pPr>
+      <w:rPr>
+        <w:rFonts w:ascii="Courier New" w:hAnsi="Courier New" w:cs="Courier New" w:hint="default"/>
+      </w:rPr>
+    </w:lvl>
+    <w:lvl w:ilvl="2" w:tplc="04090005" w:tentative="1">
+      <w:start w:val="1"/>
+      <w:numFmt w:val="bullet"/>
+      <w:lvlText w:val=""/>
+      <w:lvlJc w:val="left"/>
+      <w:pPr>
+        <w:ind w:left="2160" w:hanging="360"/>
+      </w:pPr>
+      <w:rPr>
+        <w:rFonts w:ascii="Wingdings" w:hAnsi="Wingdings" w:hint="default"/>
+      </w:rPr>
+    </w:lvl>
+    <w:lvl w:ilvl="3" w:tplc="04090001" w:tentative="1">
+      <w:start w:val="1"/>
+      <w:numFmt w:val="bullet"/>
+      <w:lvlText w:val=""/>
+      <w:lvlJc w:val="left"/>
+      <w:pPr>
+        <w:ind w:left="2880" w:hanging="360"/>
+      </w:pPr>
+      <w:rPr>
+        <w:rFonts w:ascii="Symbol" w:hAnsi="Symbol" w:hint="default"/>
+      </w:rPr>
+    </w:lvl>
+    <w:lvl w:ilvl="4" w:tplc="04090003" w:tentative="1">
+      <w:start w:val="1"/>
+      <w:numFmt w:val="bullet"/>
+      <w:lvlText w:val="o"/>
+      <w:lvlJc w:val="left"/>
+      <w:pPr>
+        <w:ind w:left="3600" w:hanging="360"/>
+      </w:pPr>
+      <w:rPr>
+        <w:rFonts w:ascii="Courier New" w:hAnsi="Courier New" w:cs="Courier New" w:hint="default"/>
+      </w:rPr>
+    </w:lvl>
+    <w:lvl w:ilvl="5" w:tplc="04090005" w:tentative="1">
+      <w:start w:val="1"/>
+      <w:numFmt w:val="bullet"/>
+      <w:lvlText w:val=""/>
+      <w:lvlJc w:val="left"/>
+      <w:pPr>
+        <w:ind w:left="4320" w:hanging="360"/>
+      </w:pPr>
+      <w:rPr>
+        <w:rFonts w:ascii="Wingdings" w:hAnsi="Wingdings" w:hint="default"/>
+      </w:rPr>
+    </w:lvl>
+    <w:lvl w:ilvl="6" w:tplc="04090001" w:tentative="1">
+      <w:start w:val="1"/>
+      <w:numFmt w:val="bullet"/>
+      <w:lvlText w:val=""/>
+      <w:lvlJc w:val="left"/>
+      <w:pPr>
+        <w:ind w:left="5040" w:hanging="360"/>
+      </w:pPr>
+      <w:rPr>
+        <w:rFonts w:ascii="Symbol" w:hAnsi="Symbol" w:hint="default"/>
+      </w:rPr>
+    </w:lvl>
+    <w:lvl w:ilvl="7" w:tplc="04090003" w:tentative="1">
+      <w:start w:val="1"/>
+      <w:numFmt w:val="bullet"/>
+      <w:lvlText w:val="o"/>
+      <w:lvlJc w:val="left"/>
+      <w:pPr>
+        <w:ind w:left="5760" w:hanging="360"/>
+      </w:pPr>
+      <w:rPr>
+        <w:rFonts w:ascii="Courier New" w:hAnsi="Courier New" w:cs="Courier New" w:hint="default"/>
+      </w:rPr>
+    </w:lvl>
+    <w:lvl w:ilvl="8" w:tplc="04090005" w:tentative="1">
+      <w:start w:val="1"/>
+      <w:numFmt w:val="bullet"/>
+      <w:lvlText w:val=""/>
+      <w:lvlJc w:val="left"/>
+      <w:pPr>
+        <w:ind w:left="6480" w:hanging="360"/>
+      </w:pPr>
+      <w:rPr>
+        <w:rFonts w:ascii="Wingdings" w:hAnsi="Wingdings" w:hint="default"/>
+      </w:rPr>
+    </w:lvl>
+  </w:abstractNum>
   <w:num w:numId="1">
     <w:abstractNumId w:val="1"/>
   </w:num>
@@ -2489,6 +2803,9 @@
   </w:num>
   <w:num w:numId="4">
     <w:abstractNumId w:val="3"/>
+  </w:num>
+  <w:num w:numId="5">
+    <w:abstractNumId w:val="4"/>
   </w:num>
 </w:numbering>
 </file>

</xml_diff>

<commit_message>
tweet listener code has been verified.
</commit_message>
<xml_diff>
--- a/code/twitter.docx
+++ b/code/twitter.docx
@@ -2287,10 +2287,148 @@
     </w:p>
     <w:p>
       <w:pPr>
-        <w:rPr>
-          <w:color w:val="000000" w:themeColor="text1"/>
-        </w:rPr>
-      </w:pPr>
+        <w:pStyle w:val="ListParagraph"/>
+        <w:numPr>
+          <w:ilvl w:val="0"/>
+          <w:numId w:val="7"/>
+        </w:numPr>
+        <w:rPr>
+          <w:color w:val="000000" w:themeColor="text1"/>
+        </w:rPr>
+      </w:pPr>
+      <w:r>
+        <w:rPr>
+          <w:color w:val="000000" w:themeColor="text1"/>
+        </w:rPr>
+        <w:lastRenderedPageBreak/>
+        <w:t xml:space="preserve">We need to run all the services including </w:t>
+      </w:r>
+      <w:r>
+        <w:rPr>
+          <w:color w:val="000000" w:themeColor="text1"/>
+        </w:rPr>
+        <w:t>zookeeper, brokers, producers, and consumers.</w:t>
+      </w:r>
+    </w:p>
+    <w:p>
+      <w:pPr>
+        <w:pStyle w:val="ListParagraph"/>
+        <w:numPr>
+          <w:ilvl w:val="0"/>
+          <w:numId w:val="7"/>
+        </w:numPr>
+        <w:rPr>
+          <w:color w:val="000000" w:themeColor="text1"/>
+        </w:rPr>
+      </w:pPr>
+      <w:r>
+        <w:rPr>
+          <w:color w:val="000000" w:themeColor="text1"/>
+        </w:rPr>
+        <w:t>We then need start the tweet listener</w:t>
+      </w:r>
+    </w:p>
+    <w:p>
+      <w:pPr>
+        <w:pStyle w:val="ListParagraph"/>
+        <w:rPr>
+          <w:color w:val="000000" w:themeColor="text1"/>
+        </w:rPr>
+      </w:pPr>
+      <w:r>
+        <w:rPr>
+          <w:color w:val="000000" w:themeColor="text1"/>
+        </w:rPr>
+        <w:t xml:space="preserve">Python Kafka_twitter.py localhost </w:t>
+      </w:r>
+      <w:r>
+        <w:rPr>
+          <w:color w:val="000000" w:themeColor="text1"/>
+        </w:rPr>
+        <w:t xml:space="preserve">9092 </w:t>
+      </w:r>
+      <w:proofErr w:type="spellStart"/>
+      <w:r>
+        <w:rPr>
+          <w:color w:val="000000" w:themeColor="text1"/>
+        </w:rPr>
+        <w:t>first_kafka_topic</w:t>
+      </w:r>
+      <w:proofErr w:type="spellEnd"/>
+      <w:r>
+        <w:rPr>
+          <w:color w:val="000000" w:themeColor="text1"/>
+        </w:rPr>
+        <w:t xml:space="preserve"> “world cup”</w:t>
+      </w:r>
+    </w:p>
+    <w:p>
+      <w:pPr>
+        <w:pStyle w:val="ListParagraph"/>
+        <w:rPr>
+          <w:color w:val="000000" w:themeColor="text1"/>
+        </w:rPr>
+      </w:pPr>
+    </w:p>
+    <w:p>
+      <w:pPr>
+        <w:rPr>
+          <w:color w:val="000000" w:themeColor="text1"/>
+        </w:rPr>
+      </w:pPr>
+      <w:r>
+        <w:rPr>
+          <w:color w:val="000000" w:themeColor="text1"/>
+        </w:rPr>
+        <w:t>Output</w:t>
+      </w:r>
+    </w:p>
+    <w:p>
+      <w:pPr>
+        <w:rPr>
+          <w:color w:val="000000" w:themeColor="text1"/>
+        </w:rPr>
+      </w:pPr>
+      <w:r>
+        <w:rPr>
+          <w:noProof/>
+        </w:rPr>
+        <w:drawing>
+          <wp:inline distT="0" distB="0" distL="0" distR="0" wp14:anchorId="1EE47BC8" wp14:editId="02C54F4A">
+            <wp:extent cx="5943600" cy="993140"/>
+            <wp:effectExtent l="0" t="0" r="0" b="0"/>
+            <wp:docPr id="16" name="Picture 16"/>
+            <wp:cNvGraphicFramePr>
+              <a:graphicFrameLocks xmlns:a="http://schemas.openxmlformats.org/drawingml/2006/main" noChangeAspect="1"/>
+            </wp:cNvGraphicFramePr>
+            <a:graphic xmlns:a="http://schemas.openxmlformats.org/drawingml/2006/main">
+              <a:graphicData uri="http://schemas.openxmlformats.org/drawingml/2006/picture">
+                <pic:pic xmlns:pic="http://schemas.openxmlformats.org/drawingml/2006/picture">
+                  <pic:nvPicPr>
+                    <pic:cNvPr id="1" name=""/>
+                    <pic:cNvPicPr/>
+                  </pic:nvPicPr>
+                  <pic:blipFill>
+                    <a:blip r:embed="rId24"/>
+                    <a:stretch>
+                      <a:fillRect/>
+                    </a:stretch>
+                  </pic:blipFill>
+                  <pic:spPr>
+                    <a:xfrm>
+                      <a:off x="0" y="0"/>
+                      <a:ext cx="5943600" cy="993140"/>
+                    </a:xfrm>
+                    <a:prstGeom prst="rect">
+                      <a:avLst/>
+                    </a:prstGeom>
+                  </pic:spPr>
+                </pic:pic>
+              </a:graphicData>
+            </a:graphic>
+          </wp:inline>
+        </w:drawing>
+      </w:r>
     </w:p>
     <w:p>
       <w:pPr>
@@ -2303,6 +2441,73 @@
           <w:color w:val="000000" w:themeColor="text1"/>
         </w:rPr>
         <w:t xml:space="preserve"> </w:t>
+      </w:r>
+    </w:p>
+    <w:p>
+      <w:pPr>
+        <w:rPr>
+          <w:color w:val="000000" w:themeColor="text1"/>
+        </w:rPr>
+      </w:pPr>
+      <w:r>
+        <w:rPr>
+          <w:noProof/>
+        </w:rPr>
+        <w:drawing>
+          <wp:inline distT="0" distB="0" distL="0" distR="0" wp14:anchorId="6DBEF914" wp14:editId="18F22A68">
+            <wp:extent cx="5943600" cy="3312795"/>
+            <wp:effectExtent l="0" t="0" r="0" b="1905"/>
+            <wp:docPr id="21" name="Picture 21"/>
+            <wp:cNvGraphicFramePr>
+              <a:graphicFrameLocks xmlns:a="http://schemas.openxmlformats.org/drawingml/2006/main" noChangeAspect="1"/>
+            </wp:cNvGraphicFramePr>
+            <a:graphic xmlns:a="http://schemas.openxmlformats.org/drawingml/2006/main">
+              <a:graphicData uri="http://schemas.openxmlformats.org/drawingml/2006/picture">
+                <pic:pic xmlns:pic="http://schemas.openxmlformats.org/drawingml/2006/picture">
+                  <pic:nvPicPr>
+                    <pic:cNvPr id="1" name=""/>
+                    <pic:cNvPicPr/>
+                  </pic:nvPicPr>
+                  <pic:blipFill>
+                    <a:blip r:embed="rId25"/>
+                    <a:stretch>
+                      <a:fillRect/>
+                    </a:stretch>
+                  </pic:blipFill>
+                  <pic:spPr>
+                    <a:xfrm>
+                      <a:off x="0" y="0"/>
+                      <a:ext cx="5943600" cy="3312795"/>
+                    </a:xfrm>
+                    <a:prstGeom prst="rect">
+                      <a:avLst/>
+                    </a:prstGeom>
+                  </pic:spPr>
+                </pic:pic>
+              </a:graphicData>
+            </a:graphic>
+          </wp:inline>
+        </w:drawing>
+      </w:r>
+    </w:p>
+    <w:p>
+      <w:pPr>
+        <w:rPr>
+          <w:color w:val="000000" w:themeColor="text1"/>
+        </w:rPr>
+      </w:pPr>
+    </w:p>
+    <w:p>
+      <w:pPr>
+        <w:rPr>
+          <w:color w:val="000000" w:themeColor="text1"/>
+        </w:rPr>
+      </w:pPr>
+      <w:r>
+        <w:rPr>
+          <w:color w:val="000000" w:themeColor="text1"/>
+        </w:rPr>
+        <w:t>We can see that that the consumer which has subscribed to the topic is receiving the data from the tweet listener</w:t>
       </w:r>
     </w:p>
     <w:p>
@@ -2503,6 +2708,95 @@
     </w:lvl>
   </w:abstractNum>
   <w:abstractNum w:abstractNumId="2" w15:restartNumberingAfterBreak="0">
+    <w:nsid w:val="32646952"/>
+    <w:multiLevelType w:val="hybridMultilevel"/>
+    <w:tmpl w:val="3486817C"/>
+    <w:lvl w:ilvl="0" w:tplc="0409000F">
+      <w:start w:val="1"/>
+      <w:numFmt w:val="decimal"/>
+      <w:lvlText w:val="%1."/>
+      <w:lvlJc w:val="left"/>
+      <w:pPr>
+        <w:ind w:left="720" w:hanging="360"/>
+      </w:pPr>
+      <w:rPr>
+        <w:rFonts w:hint="default"/>
+      </w:rPr>
+    </w:lvl>
+    <w:lvl w:ilvl="1" w:tplc="04090019" w:tentative="1">
+      <w:start w:val="1"/>
+      <w:numFmt w:val="lowerLetter"/>
+      <w:lvlText w:val="%2."/>
+      <w:lvlJc w:val="left"/>
+      <w:pPr>
+        <w:ind w:left="1440" w:hanging="360"/>
+      </w:pPr>
+    </w:lvl>
+    <w:lvl w:ilvl="2" w:tplc="0409001B" w:tentative="1">
+      <w:start w:val="1"/>
+      <w:numFmt w:val="lowerRoman"/>
+      <w:lvlText w:val="%3."/>
+      <w:lvlJc w:val="right"/>
+      <w:pPr>
+        <w:ind w:left="2160" w:hanging="180"/>
+      </w:pPr>
+    </w:lvl>
+    <w:lvl w:ilvl="3" w:tplc="0409000F" w:tentative="1">
+      <w:start w:val="1"/>
+      <w:numFmt w:val="decimal"/>
+      <w:lvlText w:val="%4."/>
+      <w:lvlJc w:val="left"/>
+      <w:pPr>
+        <w:ind w:left="2880" w:hanging="360"/>
+      </w:pPr>
+    </w:lvl>
+    <w:lvl w:ilvl="4" w:tplc="04090019" w:tentative="1">
+      <w:start w:val="1"/>
+      <w:numFmt w:val="lowerLetter"/>
+      <w:lvlText w:val="%5."/>
+      <w:lvlJc w:val="left"/>
+      <w:pPr>
+        <w:ind w:left="3600" w:hanging="360"/>
+      </w:pPr>
+    </w:lvl>
+    <w:lvl w:ilvl="5" w:tplc="0409001B" w:tentative="1">
+      <w:start w:val="1"/>
+      <w:numFmt w:val="lowerRoman"/>
+      <w:lvlText w:val="%6."/>
+      <w:lvlJc w:val="right"/>
+      <w:pPr>
+        <w:ind w:left="4320" w:hanging="180"/>
+      </w:pPr>
+    </w:lvl>
+    <w:lvl w:ilvl="6" w:tplc="0409000F" w:tentative="1">
+      <w:start w:val="1"/>
+      <w:numFmt w:val="decimal"/>
+      <w:lvlText w:val="%7."/>
+      <w:lvlJc w:val="left"/>
+      <w:pPr>
+        <w:ind w:left="5040" w:hanging="360"/>
+      </w:pPr>
+    </w:lvl>
+    <w:lvl w:ilvl="7" w:tplc="04090019" w:tentative="1">
+      <w:start w:val="1"/>
+      <w:numFmt w:val="lowerLetter"/>
+      <w:lvlText w:val="%8."/>
+      <w:lvlJc w:val="left"/>
+      <w:pPr>
+        <w:ind w:left="5760" w:hanging="360"/>
+      </w:pPr>
+    </w:lvl>
+    <w:lvl w:ilvl="8" w:tplc="0409001B" w:tentative="1">
+      <w:start w:val="1"/>
+      <w:numFmt w:val="lowerRoman"/>
+      <w:lvlText w:val="%9."/>
+      <w:lvlJc w:val="right"/>
+      <w:pPr>
+        <w:ind w:left="6480" w:hanging="180"/>
+      </w:pPr>
+    </w:lvl>
+  </w:abstractNum>
+  <w:abstractNum w:abstractNumId="3" w15:restartNumberingAfterBreak="0">
     <w:nsid w:val="3B8A6999"/>
     <w:multiLevelType w:val="hybridMultilevel"/>
     <w:tmpl w:val="4A5E7BA2"/>
@@ -2591,7 +2885,96 @@
       </w:pPr>
     </w:lvl>
   </w:abstractNum>
-  <w:abstractNum w:abstractNumId="3" w15:restartNumberingAfterBreak="0">
+  <w:abstractNum w:abstractNumId="4" w15:restartNumberingAfterBreak="0">
+    <w:nsid w:val="46630335"/>
+    <w:multiLevelType w:val="hybridMultilevel"/>
+    <w:tmpl w:val="0680A9F6"/>
+    <w:lvl w:ilvl="0" w:tplc="0409000F">
+      <w:start w:val="1"/>
+      <w:numFmt w:val="decimal"/>
+      <w:lvlText w:val="%1."/>
+      <w:lvlJc w:val="left"/>
+      <w:pPr>
+        <w:ind w:left="720" w:hanging="360"/>
+      </w:pPr>
+      <w:rPr>
+        <w:rFonts w:hint="default"/>
+      </w:rPr>
+    </w:lvl>
+    <w:lvl w:ilvl="1" w:tplc="04090019" w:tentative="1">
+      <w:start w:val="1"/>
+      <w:numFmt w:val="lowerLetter"/>
+      <w:lvlText w:val="%2."/>
+      <w:lvlJc w:val="left"/>
+      <w:pPr>
+        <w:ind w:left="1440" w:hanging="360"/>
+      </w:pPr>
+    </w:lvl>
+    <w:lvl w:ilvl="2" w:tplc="0409001B" w:tentative="1">
+      <w:start w:val="1"/>
+      <w:numFmt w:val="lowerRoman"/>
+      <w:lvlText w:val="%3."/>
+      <w:lvlJc w:val="right"/>
+      <w:pPr>
+        <w:ind w:left="2160" w:hanging="180"/>
+      </w:pPr>
+    </w:lvl>
+    <w:lvl w:ilvl="3" w:tplc="0409000F" w:tentative="1">
+      <w:start w:val="1"/>
+      <w:numFmt w:val="decimal"/>
+      <w:lvlText w:val="%4."/>
+      <w:lvlJc w:val="left"/>
+      <w:pPr>
+        <w:ind w:left="2880" w:hanging="360"/>
+      </w:pPr>
+    </w:lvl>
+    <w:lvl w:ilvl="4" w:tplc="04090019" w:tentative="1">
+      <w:start w:val="1"/>
+      <w:numFmt w:val="lowerLetter"/>
+      <w:lvlText w:val="%5."/>
+      <w:lvlJc w:val="left"/>
+      <w:pPr>
+        <w:ind w:left="3600" w:hanging="360"/>
+      </w:pPr>
+    </w:lvl>
+    <w:lvl w:ilvl="5" w:tplc="0409001B" w:tentative="1">
+      <w:start w:val="1"/>
+      <w:numFmt w:val="lowerRoman"/>
+      <w:lvlText w:val="%6."/>
+      <w:lvlJc w:val="right"/>
+      <w:pPr>
+        <w:ind w:left="4320" w:hanging="180"/>
+      </w:pPr>
+    </w:lvl>
+    <w:lvl w:ilvl="6" w:tplc="0409000F" w:tentative="1">
+      <w:start w:val="1"/>
+      <w:numFmt w:val="decimal"/>
+      <w:lvlText w:val="%7."/>
+      <w:lvlJc w:val="left"/>
+      <w:pPr>
+        <w:ind w:left="5040" w:hanging="360"/>
+      </w:pPr>
+    </w:lvl>
+    <w:lvl w:ilvl="7" w:tplc="04090019" w:tentative="1">
+      <w:start w:val="1"/>
+      <w:numFmt w:val="lowerLetter"/>
+      <w:lvlText w:val="%8."/>
+      <w:lvlJc w:val="left"/>
+      <w:pPr>
+        <w:ind w:left="5760" w:hanging="360"/>
+      </w:pPr>
+    </w:lvl>
+    <w:lvl w:ilvl="8" w:tplc="0409001B" w:tentative="1">
+      <w:start w:val="1"/>
+      <w:numFmt w:val="lowerRoman"/>
+      <w:lvlText w:val="%9."/>
+      <w:lvlJc w:val="right"/>
+      <w:pPr>
+        <w:ind w:left="6480" w:hanging="180"/>
+      </w:pPr>
+    </w:lvl>
+  </w:abstractNum>
+  <w:abstractNum w:abstractNumId="5" w15:restartNumberingAfterBreak="0">
     <w:nsid w:val="573F544E"/>
     <w:multiLevelType w:val="hybridMultilevel"/>
     <w:tmpl w:val="DCC2781C"/>
@@ -2680,7 +3063,7 @@
       </w:pPr>
     </w:lvl>
   </w:abstractNum>
-  <w:abstractNum w:abstractNumId="4" w15:restartNumberingAfterBreak="0">
+  <w:abstractNum w:abstractNumId="6" w15:restartNumberingAfterBreak="0">
     <w:nsid w:val="622A3C78"/>
     <w:multiLevelType w:val="hybridMultilevel"/>
     <w:tmpl w:val="52BA2AD6"/>
@@ -2796,15 +3179,21 @@
     <w:abstractNumId w:val="1"/>
   </w:num>
   <w:num w:numId="2">
-    <w:abstractNumId w:val="2"/>
+    <w:abstractNumId w:val="3"/>
   </w:num>
   <w:num w:numId="3">
     <w:abstractNumId w:val="0"/>
   </w:num>
   <w:num w:numId="4">
-    <w:abstractNumId w:val="3"/>
+    <w:abstractNumId w:val="5"/>
   </w:num>
   <w:num w:numId="5">
+    <w:abstractNumId w:val="6"/>
+  </w:num>
+  <w:num w:numId="6">
+    <w:abstractNumId w:val="2"/>
+  </w:num>
+  <w:num w:numId="7">
     <w:abstractNumId w:val="4"/>
   </w:num>
 </w:numbering>

</xml_diff>

<commit_message>
code for sentiment analysis has been added.
</commit_message>
<xml_diff>
--- a/code/twitter.docx
+++ b/code/twitter.docx
@@ -2332,17 +2332,23 @@
       <w:pPr>
         <w:pStyle w:val="ListParagraph"/>
         <w:rPr>
-          <w:color w:val="000000" w:themeColor="text1"/>
-        </w:rPr>
-      </w:pPr>
-      <w:r>
-        <w:rPr>
+          <w:b/>
+          <w:bCs/>
+          <w:color w:val="000000" w:themeColor="text1"/>
+        </w:rPr>
+      </w:pPr>
+      <w:r>
+        <w:rPr>
+          <w:b/>
+          <w:bCs/>
           <w:color w:val="000000" w:themeColor="text1"/>
         </w:rPr>
         <w:t xml:space="preserve">Python Kafka_twitter.py localhost </w:t>
       </w:r>
       <w:r>
         <w:rPr>
+          <w:b/>
+          <w:bCs/>
           <w:color w:val="000000" w:themeColor="text1"/>
         </w:rPr>
         <w:t xml:space="preserve">9092 </w:t>
@@ -2350,6 +2356,8 @@
       <w:proofErr w:type="spellStart"/>
       <w:r>
         <w:rPr>
+          <w:b/>
+          <w:bCs/>
           <w:color w:val="000000" w:themeColor="text1"/>
         </w:rPr>
         <w:t>first_kafka_topic</w:t>
@@ -2357,6 +2365,8 @@
       <w:proofErr w:type="spellEnd"/>
       <w:r>
         <w:rPr>
+          <w:b/>
+          <w:bCs/>
           <w:color w:val="000000" w:themeColor="text1"/>
         </w:rPr>
         <w:t xml:space="preserve"> “world cup”</w:t>
@@ -2512,10 +2522,521 @@
     </w:p>
     <w:p>
       <w:pPr>
-        <w:rPr>
-          <w:color w:val="000000" w:themeColor="text1"/>
-        </w:rPr>
-      </w:pPr>
+        <w:spacing w:after="0"/>
+        <w:rPr>
+          <w:b/>
+          <w:bCs/>
+          <w:color w:val="000000" w:themeColor="text1"/>
+        </w:rPr>
+      </w:pPr>
+      <w:r>
+        <w:rPr>
+          <w:b/>
+          <w:bCs/>
+          <w:color w:val="000000" w:themeColor="text1"/>
+        </w:rPr>
+        <w:t>KAFKA SENTIMENT ANALYSIS</w:t>
+      </w:r>
+    </w:p>
+    <w:p>
+      <w:pPr>
+        <w:pStyle w:val="ListParagraph"/>
+        <w:numPr>
+          <w:ilvl w:val="0"/>
+          <w:numId w:val="8"/>
+        </w:numPr>
+        <w:spacing w:after="0"/>
+        <w:rPr>
+          <w:b/>
+          <w:bCs/>
+          <w:color w:val="000000" w:themeColor="text1"/>
+        </w:rPr>
+      </w:pPr>
+      <w:r>
+        <w:rPr>
+          <w:color w:val="000000" w:themeColor="text1"/>
+        </w:rPr>
+        <w:t xml:space="preserve">Use </w:t>
+      </w:r>
+      <w:proofErr w:type="spellStart"/>
+      <w:r>
+        <w:rPr>
+          <w:color w:val="000000" w:themeColor="text1"/>
+        </w:rPr>
+        <w:t>kafka</w:t>
+      </w:r>
+      <w:proofErr w:type="spellEnd"/>
+      <w:r>
+        <w:rPr>
+          <w:color w:val="000000" w:themeColor="text1"/>
+        </w:rPr>
+        <w:t xml:space="preserve"> producer with tweet</w:t>
+      </w:r>
+    </w:p>
+    <w:p>
+      <w:pPr>
+        <w:pStyle w:val="ListParagraph"/>
+        <w:numPr>
+          <w:ilvl w:val="0"/>
+          <w:numId w:val="8"/>
+        </w:numPr>
+        <w:spacing w:after="0"/>
+        <w:rPr>
+          <w:b/>
+          <w:bCs/>
+          <w:color w:val="000000" w:themeColor="text1"/>
+        </w:rPr>
+      </w:pPr>
+      <w:r>
+        <w:rPr>
+          <w:color w:val="000000" w:themeColor="text1"/>
+        </w:rPr>
+        <w:t xml:space="preserve">Analyze tweet sentiment using </w:t>
+      </w:r>
+      <w:proofErr w:type="spellStart"/>
+      <w:r>
+        <w:rPr>
+          <w:color w:val="000000" w:themeColor="text1"/>
+        </w:rPr>
+        <w:t>afinn</w:t>
+      </w:r>
+      <w:proofErr w:type="spellEnd"/>
+      <w:r>
+        <w:rPr>
+          <w:color w:val="000000" w:themeColor="text1"/>
+        </w:rPr>
+        <w:t xml:space="preserve"> (We can do sentiment analysis on text without using any machine learning)</w:t>
+      </w:r>
+    </w:p>
+    <w:p>
+      <w:pPr>
+        <w:pStyle w:val="ListParagraph"/>
+        <w:numPr>
+          <w:ilvl w:val="0"/>
+          <w:numId w:val="8"/>
+        </w:numPr>
+        <w:spacing w:after="0"/>
+        <w:rPr>
+          <w:b/>
+          <w:bCs/>
+          <w:color w:val="000000" w:themeColor="text1"/>
+        </w:rPr>
+      </w:pPr>
+      <w:r>
+        <w:rPr>
+          <w:color w:val="000000" w:themeColor="text1"/>
+        </w:rPr>
+        <w:t>Entire message would be sent</w:t>
+      </w:r>
+    </w:p>
+    <w:p>
+      <w:pPr>
+        <w:spacing w:after="0"/>
+        <w:rPr>
+          <w:b/>
+          <w:bCs/>
+          <w:color w:val="000000" w:themeColor="text1"/>
+        </w:rPr>
+      </w:pPr>
+    </w:p>
+    <w:p>
+      <w:pPr>
+        <w:pStyle w:val="ListParagraph"/>
+        <w:numPr>
+          <w:ilvl w:val="0"/>
+          <w:numId w:val="9"/>
+        </w:numPr>
+        <w:spacing w:after="0"/>
+        <w:rPr>
+          <w:b/>
+          <w:bCs/>
+          <w:color w:val="000000" w:themeColor="text1"/>
+        </w:rPr>
+      </w:pPr>
+      <w:r>
+        <w:rPr>
+          <w:color w:val="000000" w:themeColor="text1"/>
+        </w:rPr>
+        <w:t xml:space="preserve">We need to run the zookeeper, </w:t>
+      </w:r>
+      <w:proofErr w:type="spellStart"/>
+      <w:r>
+        <w:rPr>
+          <w:color w:val="000000" w:themeColor="text1"/>
+        </w:rPr>
+        <w:t>kafka</w:t>
+      </w:r>
+      <w:proofErr w:type="spellEnd"/>
+      <w:r>
+        <w:rPr>
+          <w:color w:val="000000" w:themeColor="text1"/>
+        </w:rPr>
+        <w:t xml:space="preserve"> brokers, producers</w:t>
+      </w:r>
+    </w:p>
+    <w:p>
+      <w:pPr>
+        <w:pStyle w:val="ListParagraph"/>
+        <w:numPr>
+          <w:ilvl w:val="0"/>
+          <w:numId w:val="9"/>
+        </w:numPr>
+        <w:spacing w:after="0"/>
+        <w:rPr>
+          <w:b/>
+          <w:bCs/>
+          <w:color w:val="000000" w:themeColor="text1"/>
+        </w:rPr>
+      </w:pPr>
+      <w:r>
+        <w:rPr>
+          <w:color w:val="000000" w:themeColor="text1"/>
+        </w:rPr>
+        <w:t>Start the tweet listener</w:t>
+      </w:r>
+    </w:p>
+    <w:p>
+      <w:pPr>
+        <w:pStyle w:val="ListParagraph"/>
+        <w:rPr>
+          <w:b/>
+          <w:bCs/>
+          <w:color w:val="000000" w:themeColor="text1"/>
+        </w:rPr>
+      </w:pPr>
+      <w:r>
+        <w:rPr>
+          <w:b/>
+          <w:bCs/>
+          <w:color w:val="000000" w:themeColor="text1"/>
+        </w:rPr>
+        <w:lastRenderedPageBreak/>
+        <w:t xml:space="preserve">Python kafka_twitter_sentiment_analysis.py localhost 9092 </w:t>
+      </w:r>
+      <w:proofErr w:type="spellStart"/>
+      <w:r>
+        <w:rPr>
+          <w:b/>
+          <w:bCs/>
+          <w:color w:val="000000" w:themeColor="text1"/>
+        </w:rPr>
+        <w:t>first_kafka_topic</w:t>
+      </w:r>
+      <w:proofErr w:type="spellEnd"/>
+      <w:r>
+        <w:rPr>
+          <w:b/>
+          <w:bCs/>
+          <w:color w:val="000000" w:themeColor="text1"/>
+        </w:rPr>
+        <w:t xml:space="preserve"> “world cup”</w:t>
+      </w:r>
+    </w:p>
+    <w:p>
+      <w:pPr>
+        <w:spacing w:after="0"/>
+        <w:ind w:left="360"/>
+        <w:rPr>
+          <w:b/>
+          <w:bCs/>
+          <w:color w:val="000000" w:themeColor="text1"/>
+        </w:rPr>
+      </w:pPr>
+    </w:p>
+    <w:p>
+      <w:pPr>
+        <w:spacing w:after="0"/>
+        <w:rPr>
+          <w:b/>
+          <w:bCs/>
+          <w:color w:val="000000" w:themeColor="text1"/>
+        </w:rPr>
+      </w:pPr>
+      <w:r>
+        <w:rPr>
+          <w:noProof/>
+        </w:rPr>
+        <w:drawing>
+          <wp:inline distT="0" distB="0" distL="0" distR="0" wp14:anchorId="2E442A23" wp14:editId="4EBE7117">
+            <wp:extent cx="5943600" cy="2482850"/>
+            <wp:effectExtent l="0" t="0" r="0" b="0"/>
+            <wp:docPr id="22" name="Picture 22"/>
+            <wp:cNvGraphicFramePr>
+              <a:graphicFrameLocks xmlns:a="http://schemas.openxmlformats.org/drawingml/2006/main" noChangeAspect="1"/>
+            </wp:cNvGraphicFramePr>
+            <a:graphic xmlns:a="http://schemas.openxmlformats.org/drawingml/2006/main">
+              <a:graphicData uri="http://schemas.openxmlformats.org/drawingml/2006/picture">
+                <pic:pic xmlns:pic="http://schemas.openxmlformats.org/drawingml/2006/picture">
+                  <pic:nvPicPr>
+                    <pic:cNvPr id="1" name=""/>
+                    <pic:cNvPicPr/>
+                  </pic:nvPicPr>
+                  <pic:blipFill>
+                    <a:blip r:embed="rId26"/>
+                    <a:stretch>
+                      <a:fillRect/>
+                    </a:stretch>
+                  </pic:blipFill>
+                  <pic:spPr>
+                    <a:xfrm>
+                      <a:off x="0" y="0"/>
+                      <a:ext cx="5943600" cy="2482850"/>
+                    </a:xfrm>
+                    <a:prstGeom prst="rect">
+                      <a:avLst/>
+                    </a:prstGeom>
+                  </pic:spPr>
+                </pic:pic>
+              </a:graphicData>
+            </a:graphic>
+          </wp:inline>
+        </w:drawing>
+      </w:r>
+    </w:p>
+    <w:p>
+      <w:pPr>
+        <w:spacing w:after="0"/>
+        <w:rPr>
+          <w:b/>
+          <w:bCs/>
+          <w:color w:val="000000" w:themeColor="text1"/>
+        </w:rPr>
+      </w:pPr>
+    </w:p>
+    <w:p>
+      <w:pPr>
+        <w:pStyle w:val="ListParagraph"/>
+        <w:numPr>
+          <w:ilvl w:val="0"/>
+          <w:numId w:val="9"/>
+        </w:numPr>
+        <w:spacing w:after="0"/>
+        <w:rPr>
+          <w:color w:val="000000" w:themeColor="text1"/>
+        </w:rPr>
+      </w:pPr>
+      <w:r>
+        <w:rPr>
+          <w:color w:val="000000" w:themeColor="text1"/>
+        </w:rPr>
+        <w:t>Specify the dependencies that the spark w</w:t>
+      </w:r>
+      <w:r>
+        <w:rPr>
+          <w:color w:val="000000" w:themeColor="text1"/>
+        </w:rPr>
+        <w:t>ould use</w:t>
+      </w:r>
+    </w:p>
+    <w:p>
+      <w:pPr>
+        <w:spacing w:after="0"/>
+        <w:rPr>
+          <w:color w:val="000000" w:themeColor="text1"/>
+        </w:rPr>
+      </w:pPr>
+    </w:p>
+    <w:p>
+      <w:pPr>
+        <w:pStyle w:val="HTMLPreformatted"/>
+        <w:shd w:val="clear" w:color="auto" w:fill="F5F5F5"/>
+        <w:wordWrap w:val="0"/>
+        <w:spacing w:after="150" w:line="300" w:lineRule="atLeast"/>
+        <w:rPr>
+          <w:rFonts w:ascii="Lucida Console" w:hAnsi="Lucida Console"/>
+          <w:b/>
+          <w:bCs/>
+          <w:color w:val="333333"/>
+          <w:sz w:val="18"/>
+          <w:szCs w:val="18"/>
+          <w:bdr w:val="none" w:sz="0" w:space="0" w:color="auto" w:frame="1"/>
+        </w:rPr>
+      </w:pPr>
+      <w:r>
+        <w:rPr>
+          <w:b/>
+          <w:bCs/>
+          <w:color w:val="000000" w:themeColor="text1"/>
+        </w:rPr>
+        <w:t xml:space="preserve">spark-submit --packages </w:t>
+      </w:r>
+      <w:proofErr w:type="gramStart"/>
+      <w:r>
+        <w:rPr>
+          <w:b/>
+          <w:bCs/>
+          <w:color w:val="000000" w:themeColor="text1"/>
+        </w:rPr>
+        <w:t>org.apache</w:t>
+      </w:r>
+      <w:proofErr w:type="gramEnd"/>
+      <w:r>
+        <w:rPr>
+          <w:b/>
+          <w:bCs/>
+          <w:color w:val="000000" w:themeColor="text1"/>
+        </w:rPr>
+        <w:t>.spark:spark-sql-kafka-0-10_2.1</w:t>
+      </w:r>
+      <w:r>
+        <w:rPr>
+          <w:b/>
+          <w:bCs/>
+          <w:color w:val="000000" w:themeColor="text1"/>
+        </w:rPr>
+        <w:t>2</w:t>
+      </w:r>
+      <w:r>
+        <w:rPr>
+          <w:b/>
+          <w:bCs/>
+          <w:color w:val="000000" w:themeColor="text1"/>
+        </w:rPr>
+        <w:t>:2.</w:t>
+      </w:r>
+      <w:r>
+        <w:rPr>
+          <w:b/>
+          <w:bCs/>
+          <w:color w:val="000000" w:themeColor="text1"/>
+        </w:rPr>
+        <w:t>4</w:t>
+      </w:r>
+      <w:r>
+        <w:rPr>
+          <w:b/>
+          <w:bCs/>
+          <w:color w:val="000000" w:themeColor="text1"/>
+        </w:rPr>
+        <w:t>.</w:t>
+      </w:r>
+      <w:r>
+        <w:rPr>
+          <w:b/>
+          <w:bCs/>
+          <w:color w:val="000000" w:themeColor="text1"/>
+        </w:rPr>
+        <w:t>5</w:t>
+      </w:r>
+      <w:r>
+        <w:rPr>
+          <w:rFonts w:ascii="Lucida Console" w:hAnsi="Lucida Console"/>
+          <w:b/>
+          <w:bCs/>
+          <w:color w:val="333333"/>
+          <w:sz w:val="18"/>
+          <w:szCs w:val="18"/>
+          <w:bdr w:val="none" w:sz="0" w:space="0" w:color="auto" w:frame="1"/>
+        </w:rPr>
+        <w:t xml:space="preserve">\ </w:t>
+      </w:r>
+      <w:r>
+        <w:rPr>
+          <w:rFonts w:ascii="Lucida Console" w:hAnsi="Lucida Console"/>
+          <w:b/>
+          <w:bCs/>
+          <w:color w:val="333333"/>
+          <w:sz w:val="18"/>
+          <w:szCs w:val="18"/>
+          <w:bdr w:val="none" w:sz="0" w:space="0" w:color="auto" w:frame="1"/>
+        </w:rPr>
+        <w:t>sentiment_analysis_streaming.py</w:t>
+      </w:r>
+      <w:r>
+        <w:rPr>
+          <w:rFonts w:ascii="Lucida Console" w:hAnsi="Lucida Console"/>
+          <w:b/>
+          <w:bCs/>
+          <w:color w:val="333333"/>
+          <w:sz w:val="18"/>
+          <w:szCs w:val="18"/>
+          <w:bdr w:val="none" w:sz="0" w:space="0" w:color="auto" w:frame="1"/>
+        </w:rPr>
+        <w:t xml:space="preserve"> localhost 9092 </w:t>
+      </w:r>
+      <w:proofErr w:type="spellStart"/>
+      <w:r>
+        <w:rPr>
+          <w:rFonts w:ascii="Lucida Console" w:hAnsi="Lucida Console"/>
+          <w:b/>
+          <w:bCs/>
+          <w:color w:val="333333"/>
+          <w:sz w:val="18"/>
+          <w:szCs w:val="18"/>
+          <w:bdr w:val="none" w:sz="0" w:space="0" w:color="auto" w:frame="1"/>
+        </w:rPr>
+        <w:t>first_kafka_topic</w:t>
+      </w:r>
+      <w:proofErr w:type="spellEnd"/>
+    </w:p>
+    <w:p>
+      <w:pPr>
+        <w:spacing w:after="0"/>
+        <w:ind w:left="720"/>
+        <w:rPr>
+          <w:color w:val="000000" w:themeColor="text1"/>
+        </w:rPr>
+      </w:pPr>
+    </w:p>
+    <w:p>
+      <w:pPr>
+        <w:rPr>
+          <w:color w:val="000000" w:themeColor="text1"/>
+        </w:rPr>
+      </w:pPr>
+      <w:r>
+        <w:rPr>
+          <w:color w:val="000000" w:themeColor="text1"/>
+        </w:rPr>
+        <w:t>Output</w:t>
+      </w:r>
+    </w:p>
+    <w:p>
+      <w:pPr>
+        <w:rPr>
+          <w:color w:val="000000" w:themeColor="text1"/>
+        </w:rPr>
+      </w:pPr>
+      <w:r>
+        <w:rPr>
+          <w:noProof/>
+        </w:rPr>
+        <w:drawing>
+          <wp:inline distT="0" distB="0" distL="0" distR="0" wp14:anchorId="6087AC08" wp14:editId="1E033E1E">
+            <wp:extent cx="5943600" cy="2198370"/>
+            <wp:effectExtent l="0" t="0" r="0" b="0"/>
+            <wp:docPr id="23" name="Picture 23"/>
+            <wp:cNvGraphicFramePr>
+              <a:graphicFrameLocks xmlns:a="http://schemas.openxmlformats.org/drawingml/2006/main" noChangeAspect="1"/>
+            </wp:cNvGraphicFramePr>
+            <a:graphic xmlns:a="http://schemas.openxmlformats.org/drawingml/2006/main">
+              <a:graphicData uri="http://schemas.openxmlformats.org/drawingml/2006/picture">
+                <pic:pic xmlns:pic="http://schemas.openxmlformats.org/drawingml/2006/picture">
+                  <pic:nvPicPr>
+                    <pic:cNvPr id="1" name=""/>
+                    <pic:cNvPicPr/>
+                  </pic:nvPicPr>
+                  <pic:blipFill>
+                    <a:blip r:embed="rId27"/>
+                    <a:stretch>
+                      <a:fillRect/>
+                    </a:stretch>
+                  </pic:blipFill>
+                  <pic:spPr>
+                    <a:xfrm>
+                      <a:off x="0" y="0"/>
+                      <a:ext cx="5943600" cy="2198370"/>
+                    </a:xfrm>
+                    <a:prstGeom prst="rect">
+                      <a:avLst/>
+                    </a:prstGeom>
+                  </pic:spPr>
+                </pic:pic>
+              </a:graphicData>
+            </a:graphic>
+          </wp:inline>
+        </w:drawing>
+      </w:r>
     </w:p>
     <w:sectPr>
       <w:pgSz w:w="12240" w:h="15840"/>
@@ -2975,6 +3496,118 @@
     </w:lvl>
   </w:abstractNum>
   <w:abstractNum w:abstractNumId="5" w15:restartNumberingAfterBreak="0">
+    <w:nsid w:val="47234AE8"/>
+    <w:multiLevelType w:val="hybridMultilevel"/>
+    <w:tmpl w:val="F4702410"/>
+    <w:lvl w:ilvl="0" w:tplc="D9AE7A24">
+      <w:numFmt w:val="bullet"/>
+      <w:lvlText w:val=""/>
+      <w:lvlJc w:val="left"/>
+      <w:pPr>
+        <w:ind w:left="720" w:hanging="360"/>
+      </w:pPr>
+      <w:rPr>
+        <w:rFonts w:ascii="Symbol" w:eastAsiaTheme="minorHAnsi" w:hAnsi="Symbol" w:cstheme="minorBidi" w:hint="default"/>
+      </w:rPr>
+    </w:lvl>
+    <w:lvl w:ilvl="1" w:tplc="04090003" w:tentative="1">
+      <w:start w:val="1"/>
+      <w:numFmt w:val="bullet"/>
+      <w:lvlText w:val="o"/>
+      <w:lvlJc w:val="left"/>
+      <w:pPr>
+        <w:ind w:left="1440" w:hanging="360"/>
+      </w:pPr>
+      <w:rPr>
+        <w:rFonts w:ascii="Courier New" w:hAnsi="Courier New" w:cs="Courier New" w:hint="default"/>
+      </w:rPr>
+    </w:lvl>
+    <w:lvl w:ilvl="2" w:tplc="04090005" w:tentative="1">
+      <w:start w:val="1"/>
+      <w:numFmt w:val="bullet"/>
+      <w:lvlText w:val=""/>
+      <w:lvlJc w:val="left"/>
+      <w:pPr>
+        <w:ind w:left="2160" w:hanging="360"/>
+      </w:pPr>
+      <w:rPr>
+        <w:rFonts w:ascii="Wingdings" w:hAnsi="Wingdings" w:hint="default"/>
+      </w:rPr>
+    </w:lvl>
+    <w:lvl w:ilvl="3" w:tplc="04090001" w:tentative="1">
+      <w:start w:val="1"/>
+      <w:numFmt w:val="bullet"/>
+      <w:lvlText w:val=""/>
+      <w:lvlJc w:val="left"/>
+      <w:pPr>
+        <w:ind w:left="2880" w:hanging="360"/>
+      </w:pPr>
+      <w:rPr>
+        <w:rFonts w:ascii="Symbol" w:hAnsi="Symbol" w:hint="default"/>
+      </w:rPr>
+    </w:lvl>
+    <w:lvl w:ilvl="4" w:tplc="04090003" w:tentative="1">
+      <w:start w:val="1"/>
+      <w:numFmt w:val="bullet"/>
+      <w:lvlText w:val="o"/>
+      <w:lvlJc w:val="left"/>
+      <w:pPr>
+        <w:ind w:left="3600" w:hanging="360"/>
+      </w:pPr>
+      <w:rPr>
+        <w:rFonts w:ascii="Courier New" w:hAnsi="Courier New" w:cs="Courier New" w:hint="default"/>
+      </w:rPr>
+    </w:lvl>
+    <w:lvl w:ilvl="5" w:tplc="04090005" w:tentative="1">
+      <w:start w:val="1"/>
+      <w:numFmt w:val="bullet"/>
+      <w:lvlText w:val=""/>
+      <w:lvlJc w:val="left"/>
+      <w:pPr>
+        <w:ind w:left="4320" w:hanging="360"/>
+      </w:pPr>
+      <w:rPr>
+        <w:rFonts w:ascii="Wingdings" w:hAnsi="Wingdings" w:hint="default"/>
+      </w:rPr>
+    </w:lvl>
+    <w:lvl w:ilvl="6" w:tplc="04090001" w:tentative="1">
+      <w:start w:val="1"/>
+      <w:numFmt w:val="bullet"/>
+      <w:lvlText w:val=""/>
+      <w:lvlJc w:val="left"/>
+      <w:pPr>
+        <w:ind w:left="5040" w:hanging="360"/>
+      </w:pPr>
+      <w:rPr>
+        <w:rFonts w:ascii="Symbol" w:hAnsi="Symbol" w:hint="default"/>
+      </w:rPr>
+    </w:lvl>
+    <w:lvl w:ilvl="7" w:tplc="04090003" w:tentative="1">
+      <w:start w:val="1"/>
+      <w:numFmt w:val="bullet"/>
+      <w:lvlText w:val="o"/>
+      <w:lvlJc w:val="left"/>
+      <w:pPr>
+        <w:ind w:left="5760" w:hanging="360"/>
+      </w:pPr>
+      <w:rPr>
+        <w:rFonts w:ascii="Courier New" w:hAnsi="Courier New" w:cs="Courier New" w:hint="default"/>
+      </w:rPr>
+    </w:lvl>
+    <w:lvl w:ilvl="8" w:tplc="04090005" w:tentative="1">
+      <w:start w:val="1"/>
+      <w:numFmt w:val="bullet"/>
+      <w:lvlText w:val=""/>
+      <w:lvlJc w:val="left"/>
+      <w:pPr>
+        <w:ind w:left="6480" w:hanging="360"/>
+      </w:pPr>
+      <w:rPr>
+        <w:rFonts w:ascii="Wingdings" w:hAnsi="Wingdings" w:hint="default"/>
+      </w:rPr>
+    </w:lvl>
+  </w:abstractNum>
+  <w:abstractNum w:abstractNumId="6" w15:restartNumberingAfterBreak="0">
     <w:nsid w:val="573F544E"/>
     <w:multiLevelType w:val="hybridMultilevel"/>
     <w:tmpl w:val="DCC2781C"/>
@@ -3063,7 +3696,7 @@
       </w:pPr>
     </w:lvl>
   </w:abstractNum>
-  <w:abstractNum w:abstractNumId="6" w15:restartNumberingAfterBreak="0">
+  <w:abstractNum w:abstractNumId="7" w15:restartNumberingAfterBreak="0">
     <w:nsid w:val="622A3C78"/>
     <w:multiLevelType w:val="hybridMultilevel"/>
     <w:tmpl w:val="52BA2AD6"/>
@@ -3173,6 +3806,95 @@
       <w:rPr>
         <w:rFonts w:ascii="Wingdings" w:hAnsi="Wingdings" w:hint="default"/>
       </w:rPr>
+    </w:lvl>
+  </w:abstractNum>
+  <w:abstractNum w:abstractNumId="8" w15:restartNumberingAfterBreak="0">
+    <w:nsid w:val="7DD93D11"/>
+    <w:multiLevelType w:val="hybridMultilevel"/>
+    <w:tmpl w:val="4860DEE6"/>
+    <w:lvl w:ilvl="0" w:tplc="0409000F">
+      <w:start w:val="1"/>
+      <w:numFmt w:val="decimal"/>
+      <w:lvlText w:val="%1."/>
+      <w:lvlJc w:val="left"/>
+      <w:pPr>
+        <w:ind w:left="720" w:hanging="360"/>
+      </w:pPr>
+      <w:rPr>
+        <w:rFonts w:hint="default"/>
+      </w:rPr>
+    </w:lvl>
+    <w:lvl w:ilvl="1" w:tplc="04090019" w:tentative="1">
+      <w:start w:val="1"/>
+      <w:numFmt w:val="lowerLetter"/>
+      <w:lvlText w:val="%2."/>
+      <w:lvlJc w:val="left"/>
+      <w:pPr>
+        <w:ind w:left="1440" w:hanging="360"/>
+      </w:pPr>
+    </w:lvl>
+    <w:lvl w:ilvl="2" w:tplc="0409001B" w:tentative="1">
+      <w:start w:val="1"/>
+      <w:numFmt w:val="lowerRoman"/>
+      <w:lvlText w:val="%3."/>
+      <w:lvlJc w:val="right"/>
+      <w:pPr>
+        <w:ind w:left="2160" w:hanging="180"/>
+      </w:pPr>
+    </w:lvl>
+    <w:lvl w:ilvl="3" w:tplc="0409000F" w:tentative="1">
+      <w:start w:val="1"/>
+      <w:numFmt w:val="decimal"/>
+      <w:lvlText w:val="%4."/>
+      <w:lvlJc w:val="left"/>
+      <w:pPr>
+        <w:ind w:left="2880" w:hanging="360"/>
+      </w:pPr>
+    </w:lvl>
+    <w:lvl w:ilvl="4" w:tplc="04090019" w:tentative="1">
+      <w:start w:val="1"/>
+      <w:numFmt w:val="lowerLetter"/>
+      <w:lvlText w:val="%5."/>
+      <w:lvlJc w:val="left"/>
+      <w:pPr>
+        <w:ind w:left="3600" w:hanging="360"/>
+      </w:pPr>
+    </w:lvl>
+    <w:lvl w:ilvl="5" w:tplc="0409001B" w:tentative="1">
+      <w:start w:val="1"/>
+      <w:numFmt w:val="lowerRoman"/>
+      <w:lvlText w:val="%6."/>
+      <w:lvlJc w:val="right"/>
+      <w:pPr>
+        <w:ind w:left="4320" w:hanging="180"/>
+      </w:pPr>
+    </w:lvl>
+    <w:lvl w:ilvl="6" w:tplc="0409000F" w:tentative="1">
+      <w:start w:val="1"/>
+      <w:numFmt w:val="decimal"/>
+      <w:lvlText w:val="%7."/>
+      <w:lvlJc w:val="left"/>
+      <w:pPr>
+        <w:ind w:left="5040" w:hanging="360"/>
+      </w:pPr>
+    </w:lvl>
+    <w:lvl w:ilvl="7" w:tplc="04090019" w:tentative="1">
+      <w:start w:val="1"/>
+      <w:numFmt w:val="lowerLetter"/>
+      <w:lvlText w:val="%8."/>
+      <w:lvlJc w:val="left"/>
+      <w:pPr>
+        <w:ind w:left="5760" w:hanging="360"/>
+      </w:pPr>
+    </w:lvl>
+    <w:lvl w:ilvl="8" w:tplc="0409001B" w:tentative="1">
+      <w:start w:val="1"/>
+      <w:numFmt w:val="lowerRoman"/>
+      <w:lvlText w:val="%9."/>
+      <w:lvlJc w:val="right"/>
+      <w:pPr>
+        <w:ind w:left="6480" w:hanging="180"/>
+      </w:pPr>
     </w:lvl>
   </w:abstractNum>
   <w:num w:numId="1">
@@ -3185,16 +3907,22 @@
     <w:abstractNumId w:val="0"/>
   </w:num>
   <w:num w:numId="4">
-    <w:abstractNumId w:val="5"/>
+    <w:abstractNumId w:val="6"/>
   </w:num>
   <w:num w:numId="5">
-    <w:abstractNumId w:val="6"/>
+    <w:abstractNumId w:val="7"/>
   </w:num>
   <w:num w:numId="6">
     <w:abstractNumId w:val="2"/>
   </w:num>
   <w:num w:numId="7">
     <w:abstractNumId w:val="4"/>
+  </w:num>
+  <w:num w:numId="8">
+    <w:abstractNumId w:val="5"/>
+  </w:num>
+  <w:num w:numId="9">
+    <w:abstractNumId w:val="8"/>
   </w:num>
 </w:numbering>
 </file>
@@ -3636,6 +4364,67 @@
       <w:contextualSpacing/>
     </w:pPr>
   </w:style>
+  <w:style w:type="paragraph" w:styleId="HTMLPreformatted">
+    <w:name w:val="HTML Preformatted"/>
+    <w:basedOn w:val="Normal"/>
+    <w:link w:val="HTMLPreformattedChar"/>
+    <w:uiPriority w:val="99"/>
+    <w:semiHidden/>
+    <w:unhideWhenUsed/>
+    <w:rsid w:val="00C769A3"/>
+    <w:pPr>
+      <w:tabs>
+        <w:tab w:val="left" w:pos="916"/>
+        <w:tab w:val="left" w:pos="1832"/>
+        <w:tab w:val="left" w:pos="2748"/>
+        <w:tab w:val="left" w:pos="3664"/>
+        <w:tab w:val="left" w:pos="4580"/>
+        <w:tab w:val="left" w:pos="5496"/>
+        <w:tab w:val="left" w:pos="6412"/>
+        <w:tab w:val="left" w:pos="7328"/>
+        <w:tab w:val="left" w:pos="8244"/>
+        <w:tab w:val="left" w:pos="9160"/>
+        <w:tab w:val="left" w:pos="10076"/>
+        <w:tab w:val="left" w:pos="10992"/>
+        <w:tab w:val="left" w:pos="11908"/>
+        <w:tab w:val="left" w:pos="12824"/>
+        <w:tab w:val="left" w:pos="13740"/>
+        <w:tab w:val="left" w:pos="14656"/>
+      </w:tabs>
+      <w:spacing w:after="0" w:line="240" w:lineRule="auto"/>
+    </w:pPr>
+    <w:rPr>
+      <w:rFonts w:ascii="Courier New" w:eastAsia="Times New Roman" w:hAnsi="Courier New" w:cs="Courier New"/>
+      <w:sz w:val="20"/>
+      <w:szCs w:val="20"/>
+    </w:rPr>
+  </w:style>
+  <w:style w:type="character" w:customStyle="1" w:styleId="HTMLPreformattedChar">
+    <w:name w:val="HTML Preformatted Char"/>
+    <w:basedOn w:val="DefaultParagraphFont"/>
+    <w:link w:val="HTMLPreformatted"/>
+    <w:uiPriority w:val="99"/>
+    <w:semiHidden/>
+    <w:rsid w:val="00C769A3"/>
+    <w:rPr>
+      <w:rFonts w:ascii="Courier New" w:eastAsia="Times New Roman" w:hAnsi="Courier New" w:cs="Courier New"/>
+      <w:sz w:val="20"/>
+      <w:szCs w:val="20"/>
+    </w:rPr>
+  </w:style>
+  <w:style w:type="character" w:styleId="HTMLCode">
+    <w:name w:val="HTML Code"/>
+    <w:basedOn w:val="DefaultParagraphFont"/>
+    <w:uiPriority w:val="99"/>
+    <w:semiHidden/>
+    <w:unhideWhenUsed/>
+    <w:rsid w:val="00C769A3"/>
+    <w:rPr>
+      <w:rFonts w:ascii="Courier New" w:eastAsia="Times New Roman" w:hAnsi="Courier New" w:cs="Courier New"/>
+      <w:sz w:val="20"/>
+      <w:szCs w:val="20"/>
+    </w:rPr>
+  </w:style>
 </w:styles>
 </file>
 

</xml_diff>